<commit_message>
S. delicatulus example update
</commit_message>
<xml_diff>
--- a/figures/S_delicatulus/lwr_spratelloides_delicatulus.docx
+++ b/figures/S_delicatulus/lwr_spratelloides_delicatulus.docx
@@ -4,23 +4,26 @@
   <w:body>
     <w:p>
       <w:pPr>
-        <w:rPr>
-          <w:b/>
-          <w:bCs/>
-        </w:rPr>
-      </w:pPr>
-      <w:r>
-        <w:rPr>
-          <w:b/>
-          <w:bCs/>
-        </w:rPr>
-        <w:t xml:space="preserve">Length weight relationship of contemporary and museum </w:t>
+        <w:pStyle w:val="Title"/>
+      </w:pPr>
+      <w:r>
+        <w:t>L</w:t>
+      </w:r>
+      <w:r>
+        <w:t xml:space="preserve">ength-weight relationship and condition factor of </w:t>
+      </w:r>
+      <w:r>
+        <w:t xml:space="preserve">ethanol-preserved contemporary and </w:t>
+      </w:r>
+      <w:r>
+        <w:t>museum</w:t>
+      </w:r>
+      <w:r>
+        <w:t xml:space="preserve"> </w:t>
       </w:r>
       <w:proofErr w:type="spellStart"/>
       <w:r>
         <w:rPr>
-          <w:b/>
-          <w:bCs/>
           <w:i/>
           <w:iCs/>
         </w:rPr>
@@ -29,8 +32,6 @@
       <w:proofErr w:type="spellEnd"/>
       <w:r>
         <w:rPr>
-          <w:b/>
-          <w:bCs/>
           <w:i/>
           <w:iCs/>
         </w:rPr>
@@ -39,8 +40,6 @@
       <w:proofErr w:type="spellStart"/>
       <w:r>
         <w:rPr>
-          <w:b/>
-          <w:bCs/>
           <w:i/>
           <w:iCs/>
         </w:rPr>
@@ -65,49 +64,600 @@
           <w:u w:val="single"/>
         </w:rPr>
       </w:pPr>
-      <w:r>
+    </w:p>
+    <w:p>
+      <w:pPr>
         <w:rPr>
           <w:b/>
           <w:bCs/>
           <w:u w:val="single"/>
         </w:rPr>
-        <w:t xml:space="preserve">Museum (USS </w:t>
-      </w:r>
-      <w:r>
+      </w:pPr>
+    </w:p>
+    <w:p>
+      <w:pPr>
         <w:rPr>
           <w:b/>
           <w:bCs/>
           <w:u w:val="single"/>
         </w:rPr>
-        <w:t>Albatross</w:t>
-      </w:r>
-      <w:r>
+      </w:pPr>
+    </w:p>
+    <w:p>
+      <w:pPr>
         <w:rPr>
           <w:b/>
           <w:bCs/>
           <w:u w:val="single"/>
         </w:rPr>
-        <w:t>)</w:t>
-      </w:r>
-      <w:r>
+      </w:pPr>
+    </w:p>
+    <w:p>
+      <w:pPr>
         <w:rPr>
           <w:b/>
           <w:bCs/>
           <w:u w:val="single"/>
         </w:rPr>
-        <w:t xml:space="preserve"> - Figures</w:t>
-      </w:r>
-    </w:p>
+      </w:pPr>
+    </w:p>
+    <w:p>
+      <w:pPr>
+        <w:rPr>
+          <w:b/>
+          <w:bCs/>
+          <w:u w:val="single"/>
+        </w:rPr>
+      </w:pPr>
+    </w:p>
+    <w:p>
+      <w:pPr>
+        <w:rPr>
+          <w:b/>
+          <w:bCs/>
+          <w:u w:val="single"/>
+        </w:rPr>
+      </w:pPr>
+    </w:p>
+    <w:p>
+      <w:pPr>
+        <w:rPr>
+          <w:b/>
+          <w:bCs/>
+          <w:u w:val="single"/>
+        </w:rPr>
+      </w:pPr>
+    </w:p>
+    <w:p>
+      <w:pPr>
+        <w:rPr>
+          <w:b/>
+          <w:bCs/>
+          <w:u w:val="single"/>
+        </w:rPr>
+      </w:pPr>
+    </w:p>
+    <w:p>
+      <w:pPr>
+        <w:rPr>
+          <w:b/>
+          <w:bCs/>
+          <w:u w:val="single"/>
+        </w:rPr>
+      </w:pPr>
+    </w:p>
+    <w:p>
+      <w:pPr>
+        <w:rPr>
+          <w:b/>
+          <w:bCs/>
+          <w:u w:val="single"/>
+        </w:rPr>
+      </w:pPr>
+    </w:p>
+    <w:p>
+      <w:pPr>
+        <w:rPr>
+          <w:b/>
+          <w:bCs/>
+          <w:u w:val="single"/>
+        </w:rPr>
+      </w:pPr>
+    </w:p>
+    <w:p>
+      <w:pPr>
+        <w:rPr>
+          <w:b/>
+          <w:bCs/>
+          <w:u w:val="single"/>
+        </w:rPr>
+      </w:pPr>
+    </w:p>
+    <w:p>
+      <w:pPr>
+        <w:rPr>
+          <w:b/>
+          <w:bCs/>
+          <w:u w:val="single"/>
+        </w:rPr>
+      </w:pPr>
+    </w:p>
+    <w:p>
+      <w:pPr>
+        <w:rPr>
+          <w:b/>
+          <w:bCs/>
+          <w:u w:val="single"/>
+        </w:rPr>
+      </w:pPr>
+    </w:p>
+    <w:p>
+      <w:pPr>
+        <w:rPr>
+          <w:b/>
+          <w:bCs/>
+          <w:u w:val="single"/>
+        </w:rPr>
+      </w:pPr>
+    </w:p>
+    <w:p>
+      <w:pPr>
+        <w:rPr>
+          <w:b/>
+          <w:bCs/>
+          <w:u w:val="single"/>
+        </w:rPr>
+      </w:pPr>
+    </w:p>
+    <w:p>
+      <w:pPr>
+        <w:rPr>
+          <w:b/>
+          <w:bCs/>
+          <w:u w:val="single"/>
+        </w:rPr>
+      </w:pPr>
+    </w:p>
+    <w:p>
+      <w:pPr>
+        <w:rPr>
+          <w:b/>
+          <w:bCs/>
+          <w:u w:val="single"/>
+        </w:rPr>
+      </w:pPr>
+    </w:p>
+    <w:p>
+      <w:pPr>
+        <w:rPr>
+          <w:b/>
+          <w:bCs/>
+          <w:u w:val="single"/>
+        </w:rPr>
+      </w:pPr>
+    </w:p>
+    <w:p>
+      <w:pPr>
+        <w:pStyle w:val="Heading1"/>
+      </w:pPr>
+    </w:p>
+    <w:p>
+      <w:pPr>
+        <w:pStyle w:val="Heading1"/>
+      </w:pPr>
+      <w:r>
+        <w:t>Introduction</w:t>
+      </w:r>
+    </w:p>
+    <w:p>
+      <w:r>
+        <w:t>The purpose of this study is t</w:t>
+      </w:r>
+      <w:r>
+        <w:t xml:space="preserve">o report the length-weight relationship </w:t>
+      </w:r>
+      <w:r>
+        <w:t xml:space="preserve">and condition factor </w:t>
+      </w:r>
+      <w:r>
+        <w:t xml:space="preserve">of </w:t>
+      </w:r>
+      <w:r>
+        <w:t xml:space="preserve">Philippines </w:t>
+      </w:r>
+      <w:proofErr w:type="spellStart"/>
+      <w:r>
+        <w:rPr>
+          <w:i/>
+          <w:iCs/>
+        </w:rPr>
+        <w:t>Spratelloides</w:t>
+      </w:r>
+      <w:proofErr w:type="spellEnd"/>
+      <w:r>
+        <w:rPr>
+          <w:i/>
+          <w:iCs/>
+        </w:rPr>
+        <w:t xml:space="preserve"> </w:t>
+      </w:r>
+      <w:proofErr w:type="spellStart"/>
+      <w:r>
+        <w:rPr>
+          <w:i/>
+          <w:iCs/>
+        </w:rPr>
+        <w:t>delicatulus</w:t>
+      </w:r>
+      <w:proofErr w:type="spellEnd"/>
+      <w:r>
+        <w:rPr>
+          <w:i/>
+          <w:iCs/>
+        </w:rPr>
+        <w:t xml:space="preserve"> </w:t>
+      </w:r>
+      <w:r>
+        <w:t xml:space="preserve">(blue sprat; Spratelloididae) from ethanol-preserved museum and contemporary specimens. </w:t>
+      </w:r>
+      <w:r>
+        <w:t xml:space="preserve">Additionally, the effect of ethanol </w:t>
+      </w:r>
+      <w:r>
+        <w:t xml:space="preserve">preservation </w:t>
+      </w:r>
+      <w:r>
+        <w:t>on</w:t>
+      </w:r>
+      <w:r>
+        <w:t xml:space="preserve"> contemporary samples </w:t>
+      </w:r>
+      <w:r>
+        <w:t xml:space="preserve">is investigated </w:t>
+      </w:r>
+      <w:r>
+        <w:t xml:space="preserve">to establish a correction factor </w:t>
+      </w:r>
+      <w:r>
+        <w:t xml:space="preserve">for </w:t>
+      </w:r>
+      <w:r>
+        <w:t>length-weight relationship and condition factor</w:t>
+      </w:r>
+      <w:r>
+        <w:t xml:space="preserve"> between fresh and after 1 month of ethanol preservation.</w:t>
+      </w:r>
+    </w:p>
+    <w:p>
+      <w:pPr>
+        <w:pStyle w:val="Heading1"/>
+      </w:pPr>
+      <w:r>
+        <w:t>Methods</w:t>
+      </w:r>
+    </w:p>
+    <w:p>
+      <w:pPr>
+        <w:pStyle w:val="Heading2"/>
+      </w:pPr>
+      <w:r>
+        <w:t>Museum (</w:t>
+      </w:r>
+      <w:r>
+        <w:t>USS Albatross</w:t>
+      </w:r>
+      <w:r>
+        <w:t>)</w:t>
+      </w:r>
+      <w:r>
+        <w:t xml:space="preserve"> Collection</w:t>
+      </w:r>
+      <w:r>
+        <w:t xml:space="preserve"> (n = 124)</w:t>
+      </w:r>
+    </w:p>
+    <w:p>
+      <w:r>
+        <w:t xml:space="preserve">Specimens were collected by the USS Albatross during the Albatross Philippine Expedition from 1907 to 1910. Specimens were fixed and preserved in ethanol, without formalin. </w:t>
+      </w:r>
+      <w:r>
+        <w:t xml:space="preserve">Specimens were collected from four locations: </w:t>
+      </w:r>
+    </w:p>
+    <w:p>
+      <w:proofErr w:type="spellStart"/>
+      <w:r>
+        <w:t>Mapun</w:t>
+      </w:r>
+      <w:proofErr w:type="spellEnd"/>
+      <w:r>
+        <w:t xml:space="preserve"> Island, Tawi-Tawi, Philippines (USNM 138978). (n = 38)</w:t>
+      </w:r>
+      <w:r>
+        <w:t xml:space="preserve">. Date: January 8, 1909. </w:t>
+      </w:r>
+    </w:p>
+    <w:p>
+      <w:proofErr w:type="spellStart"/>
+      <w:r>
+        <w:t>Hamilo</w:t>
+      </w:r>
+      <w:proofErr w:type="spellEnd"/>
+      <w:r>
+        <w:t xml:space="preserve"> Cove, Batangas, Philippines (USNM 138979)</w:t>
+      </w:r>
+      <w:r>
+        <w:t>.</w:t>
+      </w:r>
+      <w:r>
+        <w:t xml:space="preserve"> (n = 28)</w:t>
+      </w:r>
+      <w:r>
+        <w:t xml:space="preserve">. Date: July 13, 1908. </w:t>
+      </w:r>
+    </w:p>
+    <w:p>
+      <w:pPr>
+        <w:tabs>
+          <w:tab w:val="left" w:pos="6712"/>
+        </w:tabs>
+      </w:pPr>
+      <w:proofErr w:type="spellStart"/>
+      <w:r>
+        <w:t>Sacol</w:t>
+      </w:r>
+      <w:proofErr w:type="spellEnd"/>
+      <w:r>
+        <w:t xml:space="preserve"> Island, Zamboanga, Philippines (USNM 150772)</w:t>
+      </w:r>
+      <w:r>
+        <w:t>.</w:t>
+      </w:r>
+      <w:r>
+        <w:t xml:space="preserve"> (n = 26)</w:t>
+      </w:r>
+      <w:r>
+        <w:t xml:space="preserve">. Date: September 8, 1909. </w:t>
+      </w:r>
+    </w:p>
+    <w:p>
+      <w:pPr>
+        <w:tabs>
+          <w:tab w:val="left" w:pos="6712"/>
+        </w:tabs>
+      </w:pPr>
+      <w:proofErr w:type="spellStart"/>
+      <w:r>
+        <w:t>Mansalay</w:t>
+      </w:r>
+      <w:proofErr w:type="spellEnd"/>
+      <w:r>
+        <w:t>, Oriental Mindoro, Philippines (USNM 138969)</w:t>
+      </w:r>
+      <w:r>
+        <w:t>.</w:t>
+      </w:r>
+      <w:r>
+        <w:t xml:space="preserve"> (n = 32)</w:t>
+      </w:r>
+      <w:r>
+        <w:t xml:space="preserve">. Date: June 4, 1908. </w:t>
+      </w:r>
+    </w:p>
+    <w:p>
+      <w:pPr>
+        <w:tabs>
+          <w:tab w:val="left" w:pos="6712"/>
+        </w:tabs>
+      </w:pPr>
+    </w:p>
+    <w:p>
+      <w:r>
+        <w:t xml:space="preserve">Individual specimens were taken out </w:t>
+      </w:r>
+      <w:r>
+        <w:t>of the ethanol preservation</w:t>
+      </w:r>
+      <w:r>
+        <w:t xml:space="preserve"> solution</w:t>
+      </w:r>
+      <w:r>
+        <w:t>. T</w:t>
+      </w:r>
+      <w:r>
+        <w:t xml:space="preserve">he mouth and gill cavities </w:t>
+      </w:r>
+      <w:r>
+        <w:t xml:space="preserve">were </w:t>
+      </w:r>
+      <w:r>
+        <w:t>drained</w:t>
+      </w:r>
+      <w:r>
+        <w:t>, then the specimens were</w:t>
+      </w:r>
+      <w:r>
+        <w:t xml:space="preserve"> dried using </w:t>
+      </w:r>
+      <w:proofErr w:type="spellStart"/>
+      <w:r>
+        <w:t>Kimtech</w:t>
+      </w:r>
+      <w:proofErr w:type="spellEnd"/>
+      <w:r>
+        <w:t xml:space="preserve"> wipes. Individuals who had their abdominal cavities cut were drained and gently squeezed to remove excess ethanol. The standard and total lengths (mm) were measured using calipers. The mass (g) was measured using an analytical balance. This process was kept consistently within 1-3 minutes, during which time additional ethanol also evaporated. </w:t>
+      </w:r>
+    </w:p>
+    <w:p>
+      <w:pPr>
+        <w:tabs>
+          <w:tab w:val="left" w:pos="6712"/>
+        </w:tabs>
+      </w:pPr>
+    </w:p>
+    <w:p>
+      <w:pPr>
+        <w:pStyle w:val="Heading2"/>
+      </w:pPr>
+      <w:r>
+        <w:t>Contemporary Collection (n = 124)</w:t>
+      </w:r>
+    </w:p>
+    <w:p>
+      <w:r>
+        <w:t xml:space="preserve">Samples were collected from </w:t>
+      </w:r>
+      <w:r>
+        <w:t xml:space="preserve">Olympia Island, North Bais Bay, Negros Oriental, Philippines (n = 124). </w:t>
+      </w:r>
+      <w:r>
+        <w:t>Fish were p</w:t>
+      </w:r>
+      <w:r>
+        <w:t xml:space="preserve">urchased from local fisherman </w:t>
+      </w:r>
+      <w:r>
+        <w:t>between</w:t>
+      </w:r>
+      <w:r>
+        <w:t xml:space="preserve"> June 2-12, 2023. </w:t>
+      </w:r>
+      <w:r>
+        <w:t>Fresh m</w:t>
+      </w:r>
+      <w:r>
+        <w:t xml:space="preserve">easurements were taken by John Paul </w:t>
+      </w:r>
+      <w:proofErr w:type="spellStart"/>
+      <w:r>
+        <w:t>Sullera</w:t>
+      </w:r>
+      <w:proofErr w:type="spellEnd"/>
+      <w:r>
+        <w:t xml:space="preserve"> and Rabbi </w:t>
+      </w:r>
+      <w:proofErr w:type="spellStart"/>
+      <w:r>
+        <w:t>Montegrejo</w:t>
+      </w:r>
+      <w:proofErr w:type="spellEnd"/>
+      <w:r>
+        <w:t xml:space="preserve"> (Negros Oriental State University). </w:t>
+      </w:r>
+      <w:r>
+        <w:t xml:space="preserve">Specimens were </w:t>
+      </w:r>
+      <w:r>
+        <w:t xml:space="preserve">fixed and </w:t>
+      </w:r>
+      <w:r>
+        <w:t xml:space="preserve">preserved in 70% ethanol. </w:t>
+      </w:r>
+      <w:r>
+        <w:t xml:space="preserve">Measurements were taken again 1 month after fresh measurements. </w:t>
+      </w:r>
+    </w:p>
+    <w:p>
+      <w:pPr>
+        <w:pStyle w:val="Heading2"/>
+      </w:pPr>
+      <w:r>
+        <w:lastRenderedPageBreak/>
+        <w:t>Data Analysis</w:t>
+      </w:r>
+    </w:p>
+    <w:p>
+      <w:r>
+        <w:t>Length-weight Relationship W=</w:t>
+      </w:r>
+      <w:proofErr w:type="spellStart"/>
+      <w:r>
+        <w:t>aL^b</w:t>
+      </w:r>
+      <w:proofErr w:type="spellEnd"/>
+    </w:p>
+    <w:p>
+      <w:r>
+        <w:t>Fulton's Condition Factor K=100(W/SL^3) - for comparison to an ideal weight</w:t>
+      </w:r>
+    </w:p>
+    <w:p>
+      <w:r>
+        <w:t xml:space="preserve">Le </w:t>
+      </w:r>
+      <w:proofErr w:type="spellStart"/>
+      <w:r>
+        <w:t>Cren's</w:t>
+      </w:r>
+      <w:proofErr w:type="spellEnd"/>
+      <w:r>
+        <w:t xml:space="preserve"> Relative Condition Factor </w:t>
+      </w:r>
+      <w:proofErr w:type="spellStart"/>
+      <w:r>
+        <w:t>K_n</w:t>
+      </w:r>
+      <w:proofErr w:type="spellEnd"/>
+      <w:r>
+        <w:t xml:space="preserve"> = W/</w:t>
+      </w:r>
+      <w:proofErr w:type="spellStart"/>
+      <w:r>
+        <w:t>aL^n</w:t>
+      </w:r>
+      <w:proofErr w:type="spellEnd"/>
+      <w:r>
+        <w:t xml:space="preserve"> - for comparison to the average weight</w:t>
+      </w:r>
+    </w:p>
+    <w:p/>
+    <w:p/>
+    <w:p/>
+    <w:p>
+      <w:pPr>
+        <w:pStyle w:val="Heading1"/>
+      </w:pPr>
+      <w:r>
+        <w:t>Results</w:t>
+      </w:r>
+    </w:p>
+    <w:p>
+      <w:pPr>
+        <w:rPr>
+          <w:b/>
+          <w:bCs/>
+          <w:u w:val="single"/>
+        </w:rPr>
+      </w:pPr>
+    </w:p>
+    <w:p>
+      <w:pPr>
+        <w:pStyle w:val="Heading2"/>
+      </w:pPr>
+      <w:r>
+        <w:t xml:space="preserve">Museum (USS </w:t>
+      </w:r>
+      <w:r>
+        <w:t>Albatross</w:t>
+      </w:r>
+      <w:r>
+        <w:t>)</w:t>
+      </w:r>
+      <w:r>
+        <w:t xml:space="preserve"> Collection</w:t>
+      </w:r>
+    </w:p>
+    <w:p/>
     <w:p>
       <w:r>
         <w:rPr>
           <w:noProof/>
         </w:rPr>
         <w:drawing>
-          <wp:inline distT="0" distB="0" distL="0" distR="0" wp14:anchorId="7FF422BC" wp14:editId="53E5708B">
+          <wp:inline distT="0" distB="0" distL="0" distR="0" wp14:anchorId="241B7437" wp14:editId="4C463527">
             <wp:extent cx="5943600" cy="2867025"/>
             <wp:effectExtent l="0" t="0" r="0" b="9525"/>
-            <wp:docPr id="58224421" name="Picture 1" descr="A graph with a line and dots&#10;&#10;Description automatically generated"/>
+            <wp:docPr id="567063181" name="Picture 2" descr="A graph with a line and dots&#10;&#10;Description automatically generated"/>
             <wp:cNvGraphicFramePr>
               <a:graphicFrameLocks xmlns:a="http://schemas.openxmlformats.org/drawingml/2006/main" noChangeAspect="1"/>
             </wp:cNvGraphicFramePr>
@@ -115,13 +665,13 @@
               <a:graphicData uri="http://schemas.openxmlformats.org/drawingml/2006/picture">
                 <pic:pic xmlns:pic="http://schemas.openxmlformats.org/drawingml/2006/picture">
                   <pic:nvPicPr>
-                    <pic:cNvPr id="58224421" name="Picture 1" descr="A graph with a line and dots&#10;&#10;Description automatically generated"/>
+                    <pic:cNvPr id="567063181" name="Picture 2" descr="A graph with a line and dots&#10;&#10;Description automatically generated"/>
                     <pic:cNvPicPr>
                       <a:picLocks noChangeAspect="1" noChangeArrowheads="1"/>
                     </pic:cNvPicPr>
                   </pic:nvPicPr>
                   <pic:blipFill>
-                    <a:blip r:embed="rId4">
+                    <a:blip r:embed="rId6">
                       <a:extLst>
                         <a:ext uri="{28A0092B-C50C-407E-A947-70E740481C1C}">
                           <a14:useLocalDpi xmlns:a14="http://schemas.microsoft.com/office/drawing/2010/main" val="0"/>
@@ -155,72 +705,19 @@
     </w:p>
     <w:p>
       <w:r>
-        <w:t>Figure #. (S_delicatulus_LWR_SL.png). Title</w:t>
-      </w:r>
-    </w:p>
-    <w:p>
-      <w:r>
-        <w:t>Description</w:t>
-      </w:r>
-    </w:p>
-    <w:p>
-      <w:r>
-        <w:rPr>
-          <w:noProof/>
-        </w:rPr>
-        <w:drawing>
-          <wp:inline distT="0" distB="0" distL="0" distR="0" wp14:anchorId="241B7437" wp14:editId="4C463527">
-            <wp:extent cx="5943600" cy="2867025"/>
-            <wp:effectExtent l="0" t="0" r="0" b="9525"/>
-            <wp:docPr id="567063181" name="Picture 2" descr="A graph with a line and dots&#10;&#10;Description automatically generated"/>
-            <wp:cNvGraphicFramePr>
-              <a:graphicFrameLocks xmlns:a="http://schemas.openxmlformats.org/drawingml/2006/main" noChangeAspect="1"/>
-            </wp:cNvGraphicFramePr>
-            <a:graphic xmlns:a="http://schemas.openxmlformats.org/drawingml/2006/main">
-              <a:graphicData uri="http://schemas.openxmlformats.org/drawingml/2006/picture">
-                <pic:pic xmlns:pic="http://schemas.openxmlformats.org/drawingml/2006/picture">
-                  <pic:nvPicPr>
-                    <pic:cNvPr id="567063181" name="Picture 2" descr="A graph with a line and dots&#10;&#10;Description automatically generated"/>
-                    <pic:cNvPicPr>
-                      <a:picLocks noChangeAspect="1" noChangeArrowheads="1"/>
-                    </pic:cNvPicPr>
-                  </pic:nvPicPr>
-                  <pic:blipFill>
-                    <a:blip r:embed="rId5">
-                      <a:extLst>
-                        <a:ext uri="{28A0092B-C50C-407E-A947-70E740481C1C}">
-                          <a14:useLocalDpi xmlns:a14="http://schemas.microsoft.com/office/drawing/2010/main" val="0"/>
-                        </a:ext>
-                      </a:extLst>
-                    </a:blip>
-                    <a:srcRect/>
-                    <a:stretch>
-                      <a:fillRect/>
-                    </a:stretch>
-                  </pic:blipFill>
-                  <pic:spPr bwMode="auto">
-                    <a:xfrm>
-                      <a:off x="0" y="0"/>
-                      <a:ext cx="5943600" cy="2867025"/>
-                    </a:xfrm>
-                    <a:prstGeom prst="rect">
-                      <a:avLst/>
-                    </a:prstGeom>
-                    <a:noFill/>
-                    <a:ln>
-                      <a:noFill/>
-                    </a:ln>
-                  </pic:spPr>
-                </pic:pic>
-              </a:graphicData>
-            </a:graphic>
-          </wp:inline>
-        </w:drawing>
-      </w:r>
-    </w:p>
-    <w:p>
-      <w:r>
-        <w:t xml:space="preserve">Figure #. (S_delicatulus_LWR_SL_2.png). The length-weight relationship of </w:t>
+        <w:t xml:space="preserve">Figure #. (S_delicatulus_LWR_SL.png). </w:t>
+      </w:r>
+      <w:r>
+        <w:t xml:space="preserve">The length-weight relationship </w:t>
+      </w:r>
+      <w:r>
+        <w:t>of</w:t>
+      </w:r>
+      <w:r>
+        <w:t xml:space="preserve"> museum</w:t>
+      </w:r>
+      <w:r>
+        <w:t xml:space="preserve"> </w:t>
       </w:r>
       <w:proofErr w:type="spellStart"/>
       <w:r>
@@ -248,45 +745,64 @@
       </w:r>
       <w:proofErr w:type="spellEnd"/>
       <w:r>
-        <w:t xml:space="preserve"> from standard length (cm) and mass (g). The R-squared (R2) value is 0.989. </w:t>
-      </w:r>
-      <w:r>
-        <w:rPr>
-          <w:i/>
-          <w:iCs/>
-        </w:rPr>
-        <w:t xml:space="preserve">a </w:t>
-      </w:r>
-      <w:r>
-        <w:t xml:space="preserve">= 0.0079 and </w:t>
-      </w:r>
-      <w:r>
-        <w:rPr>
-          <w:i/>
-          <w:iCs/>
-        </w:rPr>
-        <w:t xml:space="preserve">b </w:t>
-      </w:r>
-      <w:r>
-        <w:t xml:space="preserve">= 3.15. </w:t>
-      </w:r>
-    </w:p>
-    <w:p>
-      <w:pPr>
-        <w:tabs>
-          <w:tab w:val="left" w:pos="5550"/>
-        </w:tabs>
-      </w:pPr>
-    </w:p>
-    <w:p>
-      <w:pPr>
-        <w:tabs>
-          <w:tab w:val="left" w:pos="5550"/>
-        </w:tabs>
-      </w:pPr>
-      <w:r>
-        <w:lastRenderedPageBreak/>
-        <w:t>Description</w:t>
+        <w:rPr>
+          <w:i/>
+          <w:iCs/>
+        </w:rPr>
+        <w:t xml:space="preserve"> </w:t>
+      </w:r>
+      <w:r>
+        <w:t xml:space="preserve">specimens collected in 1908 and 1909 </w:t>
+      </w:r>
+      <w:r>
+        <w:t xml:space="preserve">from </w:t>
+      </w:r>
+      <w:proofErr w:type="spellStart"/>
+      <w:r>
+        <w:t>Mapun</w:t>
+      </w:r>
+      <w:proofErr w:type="spellEnd"/>
+      <w:r>
+        <w:t xml:space="preserve"> Island, </w:t>
+      </w:r>
+      <w:proofErr w:type="spellStart"/>
+      <w:r>
+        <w:t>Hamilo</w:t>
+      </w:r>
+      <w:proofErr w:type="spellEnd"/>
+      <w:r>
+        <w:t xml:space="preserve"> Cove, </w:t>
+      </w:r>
+      <w:proofErr w:type="spellStart"/>
+      <w:r>
+        <w:t>Sacol</w:t>
+      </w:r>
+      <w:proofErr w:type="spellEnd"/>
+      <w:r>
+        <w:t xml:space="preserve"> Island, and </w:t>
+      </w:r>
+      <w:proofErr w:type="spellStart"/>
+      <w:r>
+        <w:t>Mansalay</w:t>
+      </w:r>
+      <w:proofErr w:type="spellEnd"/>
+      <w:r>
+        <w:t xml:space="preserve"> (n = 124). Standard length </w:t>
+      </w:r>
+      <w:r>
+        <w:t xml:space="preserve">is reported in </w:t>
+      </w:r>
+      <w:r>
+        <w:t>cm and mass</w:t>
+      </w:r>
+      <w:r>
+        <w:t xml:space="preserve"> in </w:t>
+      </w:r>
+      <w:r>
+        <w:t>g</w:t>
+      </w:r>
+      <w:r>
+        <w:t>.</w:t>
       </w:r>
     </w:p>
     <w:p/>
@@ -297,6 +813,7 @@
         <w:rPr>
           <w:noProof/>
         </w:rPr>
+        <w:lastRenderedPageBreak/>
         <w:drawing>
           <wp:inline distT="0" distB="0" distL="0" distR="0" wp14:anchorId="3C71E479" wp14:editId="7856BE7C">
             <wp:extent cx="5934075" cy="2905125"/>
@@ -315,7 +832,7 @@
                     </pic:cNvPicPr>
                   </pic:nvPicPr>
                   <pic:blipFill>
-                    <a:blip r:embed="rId6">
+                    <a:blip r:embed="rId7">
                       <a:extLst>
                         <a:ext uri="{28A0092B-C50C-407E-A947-70E740481C1C}">
                           <a14:useLocalDpi xmlns:a14="http://schemas.microsoft.com/office/drawing/2010/main" val="0"/>
@@ -349,7 +866,39 @@
     </w:p>
     <w:p>
       <w:r>
-        <w:t xml:space="preserve">Figure #. (S_delicatulus_log10a_b). The length-weight log10a vs b of </w:t>
+        <w:t>Figure #. (S_delicatulus_log10a_b). The</w:t>
+      </w:r>
+      <w:r>
+        <w:t xml:space="preserve"> </w:t>
+      </w:r>
+      <w:r>
+        <w:t>log10</w:t>
+      </w:r>
+      <w:r>
+        <w:rPr>
+          <w:i/>
+          <w:iCs/>
+        </w:rPr>
+        <w:t>a</w:t>
+      </w:r>
+      <w:r>
+        <w:t xml:space="preserve"> </w:t>
+      </w:r>
+      <w:r>
+        <w:t xml:space="preserve">and </w:t>
+      </w:r>
+      <w:r>
+        <w:rPr>
+          <w:i/>
+          <w:iCs/>
+        </w:rPr>
+        <w:t>b</w:t>
+      </w:r>
+      <w:r>
+        <w:t xml:space="preserve"> </w:t>
+      </w:r>
+      <w:r>
+        <w:t xml:space="preserve">values from the length-weight relationship of </w:t>
       </w:r>
       <w:proofErr w:type="spellStart"/>
       <w:r>
@@ -377,30 +926,25 @@
       </w:r>
       <w:proofErr w:type="spellEnd"/>
       <w:r>
-        <w:t xml:space="preserve">. </w:t>
-      </w:r>
-    </w:p>
-    <w:p>
-      <w:r>
-        <w:t xml:space="preserve">Discussion: The log10a vs b of </w:t>
-      </w:r>
-      <w:proofErr w:type="spellStart"/>
-      <w:r>
-        <w:t>Spratelloides</w:t>
-      </w:r>
-      <w:proofErr w:type="spellEnd"/>
-      <w:r>
         <w:t xml:space="preserve"> </w:t>
       </w:r>
-      <w:proofErr w:type="spellStart"/>
-      <w:r>
-        <w:t>delicatulus</w:t>
-      </w:r>
-      <w:proofErr w:type="spellEnd"/>
-      <w:r>
-        <w:t xml:space="preserve"> of Albatross specimens falls above the best fit line of this species from other locations. </w:t>
-      </w:r>
-    </w:p>
+      <w:r>
+        <w:t xml:space="preserve">calculated from </w:t>
+      </w:r>
+      <w:r>
+        <w:t>three</w:t>
+      </w:r>
+      <w:r>
+        <w:t xml:space="preserve"> different </w:t>
+      </w:r>
+      <w:r>
+        <w:t>locations</w:t>
+      </w:r>
+      <w:r>
+        <w:t>.</w:t>
+      </w:r>
+    </w:p>
+    <w:p/>
     <w:p>
       <w:r>
         <w:rPr>
@@ -419,73 +963,6 @@
                 <pic:pic xmlns:pic="http://schemas.openxmlformats.org/drawingml/2006/picture">
                   <pic:nvPicPr>
                     <pic:cNvPr id="469344273" name="Picture 4" descr="A graph with a line and dots&#10;&#10;Description automatically generated"/>
-                    <pic:cNvPicPr>
-                      <a:picLocks noChangeAspect="1" noChangeArrowheads="1"/>
-                    </pic:cNvPicPr>
-                  </pic:nvPicPr>
-                  <pic:blipFill>
-                    <a:blip r:embed="rId7">
-                      <a:extLst>
-                        <a:ext uri="{28A0092B-C50C-407E-A947-70E740481C1C}">
-                          <a14:useLocalDpi xmlns:a14="http://schemas.microsoft.com/office/drawing/2010/main" val="0"/>
-                        </a:ext>
-                      </a:extLst>
-                    </a:blip>
-                    <a:srcRect/>
-                    <a:stretch>
-                      <a:fillRect/>
-                    </a:stretch>
-                  </pic:blipFill>
-                  <pic:spPr bwMode="auto">
-                    <a:xfrm>
-                      <a:off x="0" y="0"/>
-                      <a:ext cx="5934075" cy="3124200"/>
-                    </a:xfrm>
-                    <a:prstGeom prst="rect">
-                      <a:avLst/>
-                    </a:prstGeom>
-                    <a:noFill/>
-                    <a:ln>
-                      <a:noFill/>
-                    </a:ln>
-                  </pic:spPr>
-                </pic:pic>
-              </a:graphicData>
-            </a:graphic>
-          </wp:inline>
-        </w:drawing>
-      </w:r>
-    </w:p>
-    <w:p>
-      <w:r>
-        <w:lastRenderedPageBreak/>
-        <w:t>Figure #. (S_delicatulus_lm.png). Title</w:t>
-      </w:r>
-    </w:p>
-    <w:p>
-      <w:r>
-        <w:t>Description</w:t>
-      </w:r>
-    </w:p>
-    <w:p/>
-    <w:p>
-      <w:r>
-        <w:rPr>
-          <w:noProof/>
-        </w:rPr>
-        <w:drawing>
-          <wp:inline distT="0" distB="0" distL="0" distR="0" wp14:anchorId="5D812B9D" wp14:editId="3F731C0C">
-            <wp:extent cx="5934075" cy="3124200"/>
-            <wp:effectExtent l="0" t="0" r="9525" b="0"/>
-            <wp:docPr id="292355883" name="Picture 5" descr="A graph with black dots and a line&#10;&#10;Description automatically generated"/>
-            <wp:cNvGraphicFramePr>
-              <a:graphicFrameLocks xmlns:a="http://schemas.openxmlformats.org/drawingml/2006/main" noChangeAspect="1"/>
-            </wp:cNvGraphicFramePr>
-            <a:graphic xmlns:a="http://schemas.openxmlformats.org/drawingml/2006/main">
-              <a:graphicData uri="http://schemas.openxmlformats.org/drawingml/2006/picture">
-                <pic:pic xmlns:pic="http://schemas.openxmlformats.org/drawingml/2006/picture">
-                  <pic:nvPicPr>
-                    <pic:cNvPr id="292355883" name="Picture 5" descr="A graph with black dots and a line&#10;&#10;Description automatically generated"/>
                     <pic:cNvPicPr>
                       <a:picLocks noChangeAspect="1" noChangeArrowheads="1"/>
                     </pic:cNvPicPr>
@@ -525,66 +1002,14 @@
     </w:p>
     <w:p>
       <w:r>
-        <w:t>Figure #. (S_delicatulus_kn.png). Title</w:t>
-      </w:r>
-    </w:p>
-    <w:p>
-      <w:r>
-        <w:t>Description</w:t>
-      </w:r>
-    </w:p>
-    <w:p/>
-    <w:p/>
-    <w:p/>
-    <w:p/>
-    <w:p/>
-    <w:p/>
-    <w:p/>
-    <w:p/>
-    <w:p/>
-    <w:p/>
-    <w:p/>
-    <w:p/>
-    <w:p/>
-    <w:p>
-      <w:pPr>
-        <w:rPr>
-          <w:b/>
-          <w:bCs/>
-          <w:u w:val="single"/>
-        </w:rPr>
-      </w:pPr>
-      <w:r>
-        <w:rPr>
-          <w:b/>
-          <w:bCs/>
-          <w:u w:val="single"/>
-        </w:rPr>
-        <w:t>Contemporary</w:t>
-      </w:r>
-      <w:r>
-        <w:rPr>
-          <w:b/>
-          <w:bCs/>
-          <w:u w:val="single"/>
-        </w:rPr>
-        <w:t xml:space="preserve"> - Figures</w:t>
-      </w:r>
-    </w:p>
-    <w:p>
-      <w:pPr>
-        <w:rPr>
-          <w:b/>
-          <w:bCs/>
-          <w:i/>
-          <w:iCs/>
-        </w:rPr>
-      </w:pPr>
+        <w:t xml:space="preserve">Figure #. (S_delicatulus_lm.png). </w:t>
+      </w:r>
+      <w:r>
+        <w:t xml:space="preserve">A linear regression of the log 10 mass and standard length of museum </w:t>
+      </w:r>
       <w:proofErr w:type="spellStart"/>
       <w:r>
         <w:rPr>
-          <w:b/>
-          <w:bCs/>
           <w:i/>
           <w:iCs/>
         </w:rPr>
@@ -593,8 +1018,6 @@
       <w:proofErr w:type="spellEnd"/>
       <w:r>
         <w:rPr>
-          <w:b/>
-          <w:bCs/>
           <w:i/>
           <w:iCs/>
         </w:rPr>
@@ -603,25 +1026,34 @@
       <w:proofErr w:type="spellStart"/>
       <w:r>
         <w:rPr>
-          <w:b/>
-          <w:bCs/>
           <w:i/>
           <w:iCs/>
         </w:rPr>
         <w:t>delicatulus</w:t>
       </w:r>
       <w:proofErr w:type="spellEnd"/>
+      <w:r>
+        <w:rPr>
+          <w:i/>
+          <w:iCs/>
+        </w:rPr>
+        <w:t xml:space="preserve"> </w:t>
+      </w:r>
+      <w:r>
+        <w:t xml:space="preserve">(n = 124). </w:t>
+      </w:r>
     </w:p>
     <w:p>
       <w:r>
         <w:rPr>
           <w:noProof/>
         </w:rPr>
+        <w:lastRenderedPageBreak/>
         <w:drawing>
-          <wp:inline distT="0" distB="0" distL="0" distR="0" wp14:anchorId="70B1E25C" wp14:editId="7345DB74">
-            <wp:extent cx="5943600" cy="3128645"/>
-            <wp:effectExtent l="0" t="0" r="0" b="0"/>
-            <wp:docPr id="1605945035" name="Picture 1" descr="A graph with a line and dots&#10;&#10;Description automatically generated"/>
+          <wp:inline distT="0" distB="0" distL="0" distR="0" wp14:anchorId="5D812B9D" wp14:editId="3F731C0C">
+            <wp:extent cx="5934075" cy="3124200"/>
+            <wp:effectExtent l="0" t="0" r="9525" b="0"/>
+            <wp:docPr id="292355883" name="Picture 5" descr="A graph with black dots and a line&#10;&#10;Description automatically generated"/>
             <wp:cNvGraphicFramePr>
               <a:graphicFrameLocks xmlns:a="http://schemas.openxmlformats.org/drawingml/2006/main" noChangeAspect="1"/>
             </wp:cNvGraphicFramePr>
@@ -629,7 +1061,7 @@
               <a:graphicData uri="http://schemas.openxmlformats.org/drawingml/2006/picture">
                 <pic:pic xmlns:pic="http://schemas.openxmlformats.org/drawingml/2006/picture">
                   <pic:nvPicPr>
-                    <pic:cNvPr id="1605945035" name="Picture 1" descr="A graph with a line and dots&#10;&#10;Description automatically generated"/>
+                    <pic:cNvPr id="292355883" name="Picture 5" descr="A graph with black dots and a line&#10;&#10;Description automatically generated"/>
                     <pic:cNvPicPr>
                       <a:picLocks noChangeAspect="1" noChangeArrowheads="1"/>
                     </pic:cNvPicPr>
@@ -650,7 +1082,7 @@
                   <pic:spPr bwMode="auto">
                     <a:xfrm>
                       <a:off x="0" y="0"/>
-                      <a:ext cx="5943600" cy="3128645"/>
+                      <a:ext cx="5934075" cy="3124200"/>
                     </a:xfrm>
                     <a:prstGeom prst="rect">
                       <a:avLst/>
@@ -669,15 +1101,53 @@
     </w:p>
     <w:p>
       <w:r>
-        <w:t>Figure #. (S_delicatulus_LWR_SL_fresh.png). Title</w:t>
-      </w:r>
-    </w:p>
-    <w:p>
-      <w:r>
-        <w:t>Description</w:t>
-      </w:r>
-    </w:p>
-    <w:p/>
+        <w:t xml:space="preserve">Figure #. (S_delicatulus_kn.png). </w:t>
+      </w:r>
+      <w:r>
+        <w:t xml:space="preserve">The relative condition factor and standard length of museum </w:t>
+      </w:r>
+      <w:proofErr w:type="spellStart"/>
+      <w:r>
+        <w:rPr>
+          <w:i/>
+          <w:iCs/>
+        </w:rPr>
+        <w:t>Spratelloides</w:t>
+      </w:r>
+      <w:proofErr w:type="spellEnd"/>
+      <w:r>
+        <w:rPr>
+          <w:i/>
+          <w:iCs/>
+        </w:rPr>
+        <w:t xml:space="preserve"> </w:t>
+      </w:r>
+      <w:proofErr w:type="spellStart"/>
+      <w:r>
+        <w:rPr>
+          <w:i/>
+          <w:iCs/>
+        </w:rPr>
+        <w:t>delicatulus</w:t>
+      </w:r>
+      <w:proofErr w:type="spellEnd"/>
+      <w:r>
+        <w:t xml:space="preserve">. </w:t>
+      </w:r>
+    </w:p>
+    <w:p>
+      <w:pPr>
+        <w:pStyle w:val="Heading2"/>
+      </w:pPr>
+    </w:p>
+    <w:p>
+      <w:pPr>
+        <w:pStyle w:val="Heading2"/>
+      </w:pPr>
+      <w:r>
+        <w:t>Contemporary - Figures</w:t>
+      </w:r>
+    </w:p>
     <w:p>
       <w:r>
         <w:rPr>
@@ -735,21 +1205,53 @@
     </w:p>
     <w:p>
       <w:r>
+        <w:t xml:space="preserve">Figure #. (S_delicatulus_LWR_SL_2_fresh.png). </w:t>
+      </w:r>
+      <w:r>
+        <w:t xml:space="preserve">The length-weight relationship of freshly caught contemporary </w:t>
+      </w:r>
+      <w:proofErr w:type="spellStart"/>
+      <w:r>
+        <w:rPr>
+          <w:i/>
+          <w:iCs/>
+        </w:rPr>
+        <w:t>Spratelloides</w:t>
+      </w:r>
+      <w:proofErr w:type="spellEnd"/>
+      <w:r>
+        <w:rPr>
+          <w:i/>
+          <w:iCs/>
+        </w:rPr>
+        <w:t xml:space="preserve"> </w:t>
+      </w:r>
+      <w:proofErr w:type="spellStart"/>
+      <w:r>
+        <w:rPr>
+          <w:i/>
+          <w:iCs/>
+        </w:rPr>
+        <w:t>delicatulus</w:t>
+      </w:r>
+      <w:proofErr w:type="spellEnd"/>
+      <w:r>
+        <w:rPr>
+          <w:i/>
+          <w:iCs/>
+        </w:rPr>
+        <w:t xml:space="preserve"> </w:t>
+      </w:r>
+      <w:r>
+        <w:t>specimens collected in 2023 from Bais Bay (n = 124). Standard length is reported in cm and mass in g.</w:t>
+      </w:r>
+    </w:p>
+    <w:p>
+      <w:r>
+        <w:rPr>
+          <w:noProof/>
+        </w:rPr>
         <w:lastRenderedPageBreak/>
-        <w:t>Figure #. (S_delicatulus_LWR_SL_2_fresh.png). Title</w:t>
-      </w:r>
-    </w:p>
-    <w:p>
-      <w:r>
-        <w:t>Description</w:t>
-      </w:r>
-    </w:p>
-    <w:p/>
-    <w:p>
-      <w:r>
-        <w:rPr>
-          <w:noProof/>
-        </w:rPr>
         <w:drawing>
           <wp:inline distT="0" distB="0" distL="0" distR="0" wp14:anchorId="42513B47" wp14:editId="415BDB8C">
             <wp:extent cx="5943600" cy="2870835"/>
@@ -802,15 +1304,66 @@
     </w:p>
     <w:p>
       <w:r>
-        <w:t>Figure #. (S_delicatulus_log10a_b_fresh.png). Title</w:t>
-      </w:r>
-    </w:p>
-    <w:p>
-      <w:r>
-        <w:t>Description</w:t>
-      </w:r>
-    </w:p>
-    <w:p/>
+        <w:t xml:space="preserve">Figure #. (S_delicatulus_log10a_b_fresh.png). </w:t>
+      </w:r>
+      <w:r>
+        <w:t>The log10</w:t>
+      </w:r>
+      <w:r>
+        <w:rPr>
+          <w:i/>
+          <w:iCs/>
+        </w:rPr>
+        <w:t>a</w:t>
+      </w:r>
+      <w:r>
+        <w:t xml:space="preserve"> and </w:t>
+      </w:r>
+      <w:r>
+        <w:rPr>
+          <w:i/>
+          <w:iCs/>
+        </w:rPr>
+        <w:t>b</w:t>
+      </w:r>
+      <w:r>
+        <w:t xml:space="preserve"> values from the length-weight relationship of </w:t>
+      </w:r>
+      <w:r>
+        <w:t xml:space="preserve">freshly caught contemporary </w:t>
+      </w:r>
+      <w:proofErr w:type="spellStart"/>
+      <w:r>
+        <w:rPr>
+          <w:i/>
+          <w:iCs/>
+        </w:rPr>
+        <w:t>Spratelloides</w:t>
+      </w:r>
+      <w:proofErr w:type="spellEnd"/>
+      <w:r>
+        <w:rPr>
+          <w:i/>
+          <w:iCs/>
+        </w:rPr>
+        <w:t xml:space="preserve"> </w:t>
+      </w:r>
+      <w:proofErr w:type="spellStart"/>
+      <w:r>
+        <w:rPr>
+          <w:i/>
+          <w:iCs/>
+        </w:rPr>
+        <w:t>delicatulus</w:t>
+      </w:r>
+      <w:proofErr w:type="spellEnd"/>
+      <w:r>
+        <w:t xml:space="preserve"> </w:t>
+      </w:r>
+      <w:r>
+        <w:t xml:space="preserve">and those from three other studies. </w:t>
+      </w:r>
+    </w:p>
     <w:p/>
     <w:p>
       <w:r>
@@ -869,21 +1422,62 @@
     </w:p>
     <w:p>
       <w:r>
+        <w:t xml:space="preserve">Figure #. (S_delicatulus_lm_fresh.png). </w:t>
+      </w:r>
+      <w:r>
+        <w:t xml:space="preserve">A linear regression of the log 10 mass and standard length of </w:t>
+      </w:r>
+      <w:r>
+        <w:t>freshly caught contemporary</w:t>
+      </w:r>
+      <w:r>
+        <w:t xml:space="preserve"> </w:t>
+      </w:r>
+      <w:proofErr w:type="spellStart"/>
+      <w:r>
+        <w:rPr>
+          <w:i/>
+          <w:iCs/>
+        </w:rPr>
+        <w:t>Spratelloides</w:t>
+      </w:r>
+      <w:proofErr w:type="spellEnd"/>
+      <w:r>
+        <w:rPr>
+          <w:i/>
+          <w:iCs/>
+        </w:rPr>
+        <w:t xml:space="preserve"> </w:t>
+      </w:r>
+      <w:proofErr w:type="spellStart"/>
+      <w:r>
+        <w:rPr>
+          <w:i/>
+          <w:iCs/>
+        </w:rPr>
+        <w:t>delicatulus</w:t>
+      </w:r>
+      <w:proofErr w:type="spellEnd"/>
+      <w:r>
+        <w:rPr>
+          <w:i/>
+          <w:iCs/>
+        </w:rPr>
+        <w:t xml:space="preserve"> </w:t>
+      </w:r>
+      <w:r>
+        <w:t xml:space="preserve">from Bais Bay, Philippines </w:t>
+      </w:r>
+      <w:r>
+        <w:t>(n = 124).</w:t>
+      </w:r>
+    </w:p>
+    <w:p>
+      <w:r>
+        <w:rPr>
+          <w:noProof/>
+        </w:rPr>
         <w:lastRenderedPageBreak/>
-        <w:t>Figure #. (S_delicatulus_lm_fresh.png). Title</w:t>
-      </w:r>
-    </w:p>
-    <w:p>
-      <w:r>
-        <w:t>Description</w:t>
-      </w:r>
-    </w:p>
-    <w:p/>
-    <w:p>
-      <w:r>
-        <w:rPr>
-          <w:noProof/>
-        </w:rPr>
         <w:drawing>
           <wp:inline distT="0" distB="0" distL="0" distR="0" wp14:anchorId="1F65FC9C" wp14:editId="2698BCB2">
             <wp:extent cx="5943600" cy="3128645"/>
@@ -936,92 +1530,54 @@
     </w:p>
     <w:p>
       <w:r>
-        <w:t>Figure #. (S_delicatulus_kn_fresh.png). Title</w:t>
-      </w:r>
-    </w:p>
-    <w:p>
-      <w:r>
-        <w:t>Description</w:t>
+        <w:t xml:space="preserve">Figure #. (S_delicatulus_kn_fresh.png). </w:t>
+      </w:r>
+      <w:r>
+        <w:t xml:space="preserve">The relative condition factor and standard length of </w:t>
+      </w:r>
+      <w:r>
+        <w:t>freshly caught, contemporary</w:t>
+      </w:r>
+      <w:r>
+        <w:t xml:space="preserve"> </w:t>
+      </w:r>
+      <w:proofErr w:type="spellStart"/>
+      <w:r>
+        <w:rPr>
+          <w:i/>
+          <w:iCs/>
+        </w:rPr>
+        <w:t>Spratelloides</w:t>
+      </w:r>
+      <w:proofErr w:type="spellEnd"/>
+      <w:r>
+        <w:rPr>
+          <w:i/>
+          <w:iCs/>
+        </w:rPr>
+        <w:t xml:space="preserve"> </w:t>
+      </w:r>
+      <w:proofErr w:type="spellStart"/>
+      <w:r>
+        <w:rPr>
+          <w:i/>
+          <w:iCs/>
+        </w:rPr>
+        <w:t>delicatulus</w:t>
+      </w:r>
+      <w:proofErr w:type="spellEnd"/>
+      <w:r>
+        <w:t xml:space="preserve">. </w:t>
       </w:r>
     </w:p>
     <w:p/>
-    <w:p/>
-    <w:p/>
-    <w:p/>
-    <w:p/>
-    <w:p/>
-    <w:p/>
-    <w:p/>
-    <w:p/>
-    <w:p/>
-    <w:p/>
-    <w:p/>
-    <w:p/>
-    <w:p>
-      <w:pPr>
-        <w:rPr>
-          <w:b/>
-          <w:bCs/>
-          <w:u w:val="single"/>
-        </w:rPr>
-      </w:pPr>
-      <w:r>
-        <w:rPr>
-          <w:b/>
-          <w:bCs/>
-          <w:u w:val="single"/>
-        </w:rPr>
-        <w:t>Matching</w:t>
-      </w:r>
-      <w:r>
-        <w:rPr>
-          <w:b/>
-          <w:bCs/>
-          <w:u w:val="single"/>
-        </w:rPr>
-        <w:t xml:space="preserve"> - Figures</w:t>
-      </w:r>
-    </w:p>
-    <w:p>
-      <w:pPr>
-        <w:rPr>
-          <w:b/>
-          <w:bCs/>
-          <w:i/>
-          <w:iCs/>
-        </w:rPr>
-      </w:pPr>
-      <w:proofErr w:type="spellStart"/>
-      <w:r>
-        <w:rPr>
-          <w:b/>
-          <w:bCs/>
-          <w:i/>
-          <w:iCs/>
-        </w:rPr>
-        <w:t>Spratelloides</w:t>
-      </w:r>
-      <w:proofErr w:type="spellEnd"/>
-      <w:r>
-        <w:rPr>
-          <w:b/>
-          <w:bCs/>
-          <w:i/>
-          <w:iCs/>
-        </w:rPr>
-        <w:t xml:space="preserve"> </w:t>
-      </w:r>
-      <w:proofErr w:type="spellStart"/>
-      <w:r>
-        <w:rPr>
-          <w:b/>
-          <w:bCs/>
-          <w:i/>
-          <w:iCs/>
-        </w:rPr>
-        <w:t>delicatulus</w:t>
-      </w:r>
-      <w:proofErr w:type="spellEnd"/>
+    <w:p>
+      <w:pPr>
+        <w:pStyle w:val="Heading2"/>
+      </w:pPr>
+      <w:r>
+        <w:t>Matching - Figures</w:t>
+      </w:r>
     </w:p>
     <w:p>
       <w:r>
@@ -1080,12 +1636,62 @@
     </w:p>
     <w:p>
       <w:r>
-        <w:t>Figure #. (S_delicatulus_shrink.png). Title</w:t>
-      </w:r>
-    </w:p>
-    <w:p>
-      <w:r>
-        <w:t>Description</w:t>
+        <w:t xml:space="preserve">Figure #. (S_delicatulus_shrink.png). </w:t>
+      </w:r>
+      <w:r>
+        <w:t>The length-weight relationship of freshly caught contemporary</w:t>
+      </w:r>
+      <w:r>
+        <w:t xml:space="preserve"> (n = 124), 1 month preserved </w:t>
+      </w:r>
+      <w:r>
+        <w:t xml:space="preserve">contemporary </w:t>
+      </w:r>
+      <w:r>
+        <w:t xml:space="preserve">(n = 124), and </w:t>
+      </w:r>
+      <w:proofErr w:type="gramStart"/>
+      <w:r>
+        <w:t>115 year old</w:t>
+      </w:r>
+      <w:proofErr w:type="gramEnd"/>
+      <w:r>
+        <w:t xml:space="preserve"> museum (n = 124) </w:t>
+      </w:r>
+      <w:proofErr w:type="spellStart"/>
+      <w:r>
+        <w:rPr>
+          <w:i/>
+          <w:iCs/>
+        </w:rPr>
+        <w:t>Spratelloides</w:t>
+      </w:r>
+      <w:proofErr w:type="spellEnd"/>
+      <w:r>
+        <w:rPr>
+          <w:i/>
+          <w:iCs/>
+        </w:rPr>
+        <w:t xml:space="preserve"> </w:t>
+      </w:r>
+      <w:proofErr w:type="spellStart"/>
+      <w:r>
+        <w:rPr>
+          <w:i/>
+          <w:iCs/>
+        </w:rPr>
+        <w:t>delicatulus</w:t>
+      </w:r>
+      <w:proofErr w:type="spellEnd"/>
+      <w:r>
+        <w:rPr>
+          <w:i/>
+          <w:iCs/>
+        </w:rPr>
+        <w:t xml:space="preserve"> </w:t>
+      </w:r>
+      <w:r>
+        <w:t>specimens. Standard length is reported in cm and mass in g.</w:t>
       </w:r>
     </w:p>
     <w:p>
@@ -1093,6 +1699,7 @@
         <w:rPr>
           <w:noProof/>
         </w:rPr>
+        <w:lastRenderedPageBreak/>
         <w:drawing>
           <wp:inline distT="0" distB="0" distL="0" distR="0" wp14:anchorId="2E9A83F8" wp14:editId="78C582F4">
             <wp:extent cx="5943600" cy="3128645"/>
@@ -1145,12 +1752,7 @@
     </w:p>
     <w:p>
       <w:r>
-        <w:t>Figure #. (S_delicatulus_LWR_SL_matching.png). Title</w:t>
-      </w:r>
-    </w:p>
-    <w:p>
-      <w:r>
-        <w:t>Description</w:t>
+        <w:t xml:space="preserve">Figure #. (S_delicatulus_LWR_SL_matching.png). </w:t>
       </w:r>
     </w:p>
     <w:p/>
@@ -1211,20 +1813,15 @@
     </w:p>
     <w:p>
       <w:r>
-        <w:t>Figure #. (S_delicatulus_LWR_SL_2_matching.png). Title</w:t>
-      </w:r>
-    </w:p>
-    <w:p>
-      <w:r>
-        <w:t>Description</w:t>
-      </w:r>
-    </w:p>
-    <w:p/>
+        <w:t>Figure #. (S_delicatulus_LWR_SL_2_matching.png).</w:t>
+      </w:r>
+    </w:p>
     <w:p>
       <w:r>
         <w:rPr>
           <w:noProof/>
         </w:rPr>
+        <w:lastRenderedPageBreak/>
         <w:drawing>
           <wp:inline distT="0" distB="0" distL="0" distR="0" wp14:anchorId="5AB2791F" wp14:editId="0BDD92AD">
             <wp:extent cx="5943600" cy="2851785"/>
@@ -1277,12 +1874,7 @@
     </w:p>
     <w:p>
       <w:r>
-        <w:t>Figure #. (S_delicatulus_log10a_b_matching.png). Title</w:t>
-      </w:r>
-    </w:p>
-    <w:p>
-      <w:r>
-        <w:t>Description</w:t>
+        <w:t xml:space="preserve">Figure #. (S_delicatulus_log10a_b_matching.png). </w:t>
       </w:r>
     </w:p>
     <w:p/>
@@ -1344,20 +1936,57 @@
     </w:p>
     <w:p>
       <w:r>
-        <w:t>Figure #. (S_delicatulus_log10a_b_comparison.png). Title</w:t>
-      </w:r>
-    </w:p>
-    <w:p>
-      <w:r>
-        <w:t>Description</w:t>
-      </w:r>
-    </w:p>
-    <w:p/>
+        <w:t xml:space="preserve">Figure #. (S_delicatulus_log10a_b_comparison.png). </w:t>
+      </w:r>
+      <w:r>
+        <w:t>The log10</w:t>
+      </w:r>
+      <w:r>
+        <w:rPr>
+          <w:i/>
+          <w:iCs/>
+        </w:rPr>
+        <w:t>a</w:t>
+      </w:r>
+      <w:r>
+        <w:t xml:space="preserve"> and </w:t>
+      </w:r>
+      <w:r>
+        <w:rPr>
+          <w:i/>
+          <w:iCs/>
+        </w:rPr>
+        <w:t>b</w:t>
+      </w:r>
+      <w:r>
+        <w:t xml:space="preserve"> values from the length-weight relationship of freshly caught contemporary (n = 124), 1 month preserved contemporary (n = 124), and </w:t>
+      </w:r>
+      <w:proofErr w:type="gramStart"/>
+      <w:r>
+        <w:t>115 year old</w:t>
+      </w:r>
+      <w:proofErr w:type="gramEnd"/>
+      <w:r>
+        <w:t xml:space="preserve"> museum (n = 124)</w:t>
+      </w:r>
+      <w:r>
+        <w:t xml:space="preserve">, and those from other studies as reported by </w:t>
+      </w:r>
+      <w:proofErr w:type="spellStart"/>
+      <w:r>
+        <w:t>fishbase</w:t>
+      </w:r>
+      <w:proofErr w:type="spellEnd"/>
+      <w:r>
+        <w:t xml:space="preserve"> (fb-world). </w:t>
+      </w:r>
+    </w:p>
     <w:p>
       <w:r>
         <w:rPr>
           <w:noProof/>
         </w:rPr>
+        <w:lastRenderedPageBreak/>
         <w:drawing>
           <wp:inline distT="0" distB="0" distL="0" distR="0" wp14:anchorId="3F42A2D6" wp14:editId="7A6DCC79">
             <wp:extent cx="5943600" cy="3128645"/>
@@ -1411,13 +2040,7 @@
     <w:p/>
     <w:p>
       <w:r>
-        <w:t>Figure #. (S_delicatulus_lm_matching.png). Title</w:t>
-      </w:r>
-    </w:p>
-    <w:p>
-      <w:r>
-        <w:lastRenderedPageBreak/>
-        <w:t>Description</w:t>
+        <w:t>Figure #. (S_delicatulus_lm_matching.png).</w:t>
       </w:r>
     </w:p>
     <w:p/>
@@ -1478,93 +2101,19 @@
     </w:p>
     <w:p>
       <w:r>
-        <w:t>Figure #. (S_delicatulus_kn_matching.png). Title</w:t>
-      </w:r>
-    </w:p>
-    <w:p>
-      <w:r>
-        <w:t>Description</w:t>
+        <w:t xml:space="preserve">Figure #. (S_delicatulus_kn_matching.png). </w:t>
       </w:r>
     </w:p>
     <w:p/>
     <w:p/>
-    <w:p/>
-    <w:p/>
-    <w:p/>
-    <w:p/>
-    <w:p/>
-    <w:p/>
-    <w:p/>
-    <w:p/>
-    <w:p/>
-    <w:p/>
-    <w:p/>
-    <w:p/>
-    <w:p>
-      <w:pPr>
-        <w:rPr>
-          <w:b/>
-          <w:bCs/>
-          <w:u w:val="single"/>
-        </w:rPr>
-      </w:pPr>
-      <w:r>
-        <w:rPr>
-          <w:b/>
-          <w:bCs/>
-          <w:u w:val="single"/>
-        </w:rPr>
-        <w:t>One Month</w:t>
-      </w:r>
-      <w:r>
-        <w:rPr>
-          <w:b/>
-          <w:bCs/>
-          <w:u w:val="single"/>
-        </w:rPr>
-        <w:t xml:space="preserve"> – Figures </w:t>
-      </w:r>
-    </w:p>
-    <w:p>
-      <w:pPr>
-        <w:rPr>
-          <w:b/>
-          <w:bCs/>
-          <w:i/>
-          <w:iCs/>
-        </w:rPr>
-      </w:pPr>
-      <w:proofErr w:type="spellStart"/>
-      <w:r>
-        <w:rPr>
-          <w:b/>
-          <w:bCs/>
-          <w:i/>
-          <w:iCs/>
-        </w:rPr>
-        <w:t>Spratelloides</w:t>
-      </w:r>
-      <w:proofErr w:type="spellEnd"/>
-      <w:r>
-        <w:rPr>
-          <w:b/>
-          <w:bCs/>
-          <w:i/>
-          <w:iCs/>
-        </w:rPr>
-        <w:t xml:space="preserve"> </w:t>
-      </w:r>
-      <w:proofErr w:type="spellStart"/>
-      <w:r>
-        <w:rPr>
-          <w:b/>
-          <w:bCs/>
-          <w:i/>
-          <w:iCs/>
-        </w:rPr>
-        <w:t>delicatulus</w:t>
-      </w:r>
-      <w:proofErr w:type="spellEnd"/>
+    <w:p>
+      <w:pPr>
+        <w:pStyle w:val="Heading2"/>
+      </w:pPr>
+      <w:r>
+        <w:lastRenderedPageBreak/>
+        <w:t xml:space="preserve">One Month – Figures </w:t>
+      </w:r>
     </w:p>
     <w:p>
       <w:r>
@@ -1623,14 +2172,10 @@
     </w:p>
     <w:p>
       <w:r>
-        <w:t>Figure #. (S_delicatulus_LWR_SL_month.png). Title</w:t>
-      </w:r>
-    </w:p>
-    <w:p>
-      <w:r>
-        <w:t>Description</w:t>
-      </w:r>
-    </w:p>
+        <w:t xml:space="preserve">Figure #. (S_delicatulus_LWR_SL_month.png). </w:t>
+      </w:r>
+    </w:p>
+    <w:p/>
     <w:p/>
     <w:p>
       <w:r>
@@ -1689,21 +2234,16 @@
     </w:p>
     <w:p>
       <w:r>
+        <w:t xml:space="preserve">Figure #. (S_delicatulus_LWR_SL_2_month.png). </w:t>
+      </w:r>
+    </w:p>
+    <w:p/>
+    <w:p>
+      <w:r>
+        <w:rPr>
+          <w:noProof/>
+        </w:rPr>
         <w:lastRenderedPageBreak/>
-        <w:t>Figure #. (S_delicatulus_LWR_SL_2_month.png). Title</w:t>
-      </w:r>
-    </w:p>
-    <w:p>
-      <w:r>
-        <w:t>Description</w:t>
-      </w:r>
-    </w:p>
-    <w:p/>
-    <w:p>
-      <w:r>
-        <w:rPr>
-          <w:noProof/>
-        </w:rPr>
         <w:drawing>
           <wp:inline distT="0" distB="0" distL="0" distR="0" wp14:anchorId="1E45A00F" wp14:editId="701A1159">
             <wp:extent cx="5943600" cy="3128645"/>
@@ -1756,12 +2296,7 @@
     </w:p>
     <w:p>
       <w:r>
-        <w:t>Figure #. (S_delicatulus_log10a_b_month.png). Title</w:t>
-      </w:r>
-    </w:p>
-    <w:p>
-      <w:r>
-        <w:t>Description</w:t>
+        <w:t xml:space="preserve">Figure #. (S_delicatulus_log10a_b_month.png). </w:t>
       </w:r>
     </w:p>
     <w:p/>
@@ -1822,13 +2357,7 @@
     </w:p>
     <w:p>
       <w:r>
-        <w:lastRenderedPageBreak/>
-        <w:t>Figure #. (S_delicatulus_lm_month.png). Title</w:t>
-      </w:r>
-    </w:p>
-    <w:p>
-      <w:r>
-        <w:t>Description</w:t>
+        <w:t xml:space="preserve">Figure #. (S_delicatulus_lm_month.png). </w:t>
       </w:r>
     </w:p>
     <w:p/>
@@ -1839,6 +2368,7 @@
         <w:rPr>
           <w:noProof/>
         </w:rPr>
+        <w:lastRenderedPageBreak/>
         <w:drawing>
           <wp:inline distT="0" distB="0" distL="0" distR="0" wp14:anchorId="55900DD7" wp14:editId="126FDC55">
             <wp:extent cx="5943600" cy="3128645"/>
@@ -1891,14 +2421,19 @@
     </w:p>
     <w:p>
       <w:r>
-        <w:t>Figure #. (S_delicatulus_kn_month.png). Title</w:t>
-      </w:r>
-    </w:p>
-    <w:p>
-      <w:r>
-        <w:t>Description</w:t>
-      </w:r>
-    </w:p>
+        <w:t xml:space="preserve">Figure #. (S_delicatulus_kn_month.png). </w:t>
+      </w:r>
+    </w:p>
+    <w:p/>
+    <w:p>
+      <w:pPr>
+        <w:pStyle w:val="Heading1"/>
+      </w:pPr>
+      <w:r>
+        <w:t>Discussion</w:t>
+      </w:r>
+    </w:p>
+    <w:p/>
     <w:p/>
     <w:sectPr>
       <w:pgSz w:w="12240" w:h="15840"/>
@@ -1908,6 +2443,56 @@
     </w:sectPr>
   </w:body>
 </w:document>
+</file>
+
+<file path=word/endnotes.xml><?xml version="1.0" encoding="utf-8"?>
+<w:endnotes xmlns:wpc="http://schemas.microsoft.com/office/word/2010/wordprocessingCanvas" xmlns:cx="http://schemas.microsoft.com/office/drawing/2014/chartex" xmlns:cx1="http://schemas.microsoft.com/office/drawing/2015/9/8/chartex" xmlns:cx2="http://schemas.microsoft.com/office/drawing/2015/10/21/chartex" xmlns:cx3="http://schemas.microsoft.com/office/drawing/2016/5/9/chartex" xmlns:cx4="http://schemas.microsoft.com/office/drawing/2016/5/10/chartex" xmlns:cx5="http://schemas.microsoft.com/office/drawing/2016/5/11/chartex" xmlns:cx6="http://schemas.microsoft.com/office/drawing/2016/5/12/chartex" xmlns:cx7="http://schemas.microsoft.com/office/drawing/2016/5/13/chartex" xmlns:cx8="http://schemas.microsoft.com/office/drawing/2016/5/14/chartex" xmlns:mc="http://schemas.openxmlformats.org/markup-compatibility/2006" xmlns:aink="http://schemas.microsoft.com/office/drawing/2016/ink" xmlns:am3d="http://schemas.microsoft.com/office/drawing/2017/model3d" xmlns:o="urn:schemas-microsoft-com:office:office" xmlns:oel="http://schemas.microsoft.com/office/2019/extlst" xmlns:r="http://schemas.openxmlformats.org/officeDocument/2006/relationships" xmlns:m="http://schemas.openxmlformats.org/officeDocument/2006/math" xmlns:v="urn:schemas-microsoft-com:vml" xmlns:wp14="http://schemas.microsoft.com/office/word/2010/wordprocessingDrawing" xmlns:wp="http://schemas.openxmlformats.org/drawingml/2006/wordprocessingDrawing" xmlns:w10="urn:schemas-microsoft-com:office:word" xmlns:w="http://schemas.openxmlformats.org/wordprocessingml/2006/main" xmlns:w14="http://schemas.microsoft.com/office/word/2010/wordml" xmlns:w15="http://schemas.microsoft.com/office/word/2012/wordml" xmlns:w16cex="http://schemas.microsoft.com/office/word/2018/wordml/cex" xmlns:w16cid="http://schemas.microsoft.com/office/word/2016/wordml/cid" xmlns:w16="http://schemas.microsoft.com/office/word/2018/wordml" xmlns:w16sdtdh="http://schemas.microsoft.com/office/word/2020/wordml/sdtdatahash" xmlns:w16se="http://schemas.microsoft.com/office/word/2015/wordml/symex" xmlns:wpg="http://schemas.microsoft.com/office/word/2010/wordprocessingGroup" xmlns:wpi="http://schemas.microsoft.com/office/word/2010/wordprocessingInk" xmlns:wne="http://schemas.microsoft.com/office/word/2006/wordml" xmlns:wps="http://schemas.microsoft.com/office/word/2010/wordprocessingShape" mc:Ignorable="w14 w15 w16se w16cid w16 w16cex w16sdtdh wp14">
+  <w:endnote w:type="separator" w:id="-1">
+    <w:p>
+      <w:pPr>
+        <w:spacing w:after="0" w:line="240" w:lineRule="auto"/>
+      </w:pPr>
+      <w:r>
+        <w:separator/>
+      </w:r>
+    </w:p>
+  </w:endnote>
+  <w:endnote w:type="continuationSeparator" w:id="0">
+    <w:p>
+      <w:pPr>
+        <w:spacing w:after="0" w:line="240" w:lineRule="auto"/>
+      </w:pPr>
+      <w:r>
+        <w:continuationSeparator/>
+      </w:r>
+    </w:p>
+  </w:endnote>
+</w:endnotes>
+</file>
+
+<file path=word/footnotes.xml><?xml version="1.0" encoding="utf-8"?>
+<w:footnotes xmlns:wpc="http://schemas.microsoft.com/office/word/2010/wordprocessingCanvas" xmlns:cx="http://schemas.microsoft.com/office/drawing/2014/chartex" xmlns:cx1="http://schemas.microsoft.com/office/drawing/2015/9/8/chartex" xmlns:cx2="http://schemas.microsoft.com/office/drawing/2015/10/21/chartex" xmlns:cx3="http://schemas.microsoft.com/office/drawing/2016/5/9/chartex" xmlns:cx4="http://schemas.microsoft.com/office/drawing/2016/5/10/chartex" xmlns:cx5="http://schemas.microsoft.com/office/drawing/2016/5/11/chartex" xmlns:cx6="http://schemas.microsoft.com/office/drawing/2016/5/12/chartex" xmlns:cx7="http://schemas.microsoft.com/office/drawing/2016/5/13/chartex" xmlns:cx8="http://schemas.microsoft.com/office/drawing/2016/5/14/chartex" xmlns:mc="http://schemas.openxmlformats.org/markup-compatibility/2006" xmlns:aink="http://schemas.microsoft.com/office/drawing/2016/ink" xmlns:am3d="http://schemas.microsoft.com/office/drawing/2017/model3d" xmlns:o="urn:schemas-microsoft-com:office:office" xmlns:oel="http://schemas.microsoft.com/office/2019/extlst" xmlns:r="http://schemas.openxmlformats.org/officeDocument/2006/relationships" xmlns:m="http://schemas.openxmlformats.org/officeDocument/2006/math" xmlns:v="urn:schemas-microsoft-com:vml" xmlns:wp14="http://schemas.microsoft.com/office/word/2010/wordprocessingDrawing" xmlns:wp="http://schemas.openxmlformats.org/drawingml/2006/wordprocessingDrawing" xmlns:w10="urn:schemas-microsoft-com:office:word" xmlns:w="http://schemas.openxmlformats.org/wordprocessingml/2006/main" xmlns:w14="http://schemas.microsoft.com/office/word/2010/wordml" xmlns:w15="http://schemas.microsoft.com/office/word/2012/wordml" xmlns:w16cex="http://schemas.microsoft.com/office/word/2018/wordml/cex" xmlns:w16cid="http://schemas.microsoft.com/office/word/2016/wordml/cid" xmlns:w16="http://schemas.microsoft.com/office/word/2018/wordml" xmlns:w16sdtdh="http://schemas.microsoft.com/office/word/2020/wordml/sdtdatahash" xmlns:w16se="http://schemas.microsoft.com/office/word/2015/wordml/symex" xmlns:wpg="http://schemas.microsoft.com/office/word/2010/wordprocessingGroup" xmlns:wpi="http://schemas.microsoft.com/office/word/2010/wordprocessingInk" xmlns:wne="http://schemas.microsoft.com/office/word/2006/wordml" xmlns:wps="http://schemas.microsoft.com/office/word/2010/wordprocessingShape" mc:Ignorable="w14 w15 w16se w16cid w16 w16cex w16sdtdh wp14">
+  <w:footnote w:type="separator" w:id="-1">
+    <w:p>
+      <w:pPr>
+        <w:spacing w:after="0" w:line="240" w:lineRule="auto"/>
+      </w:pPr>
+      <w:r>
+        <w:separator/>
+      </w:r>
+    </w:p>
+  </w:footnote>
+  <w:footnote w:type="continuationSeparator" w:id="0">
+    <w:p>
+      <w:pPr>
+        <w:spacing w:after="0" w:line="240" w:lineRule="auto"/>
+      </w:pPr>
+      <w:r>
+        <w:continuationSeparator/>
+      </w:r>
+    </w:p>
+  </w:footnote>
+</w:footnotes>
 </file>
 
 <file path=word/styles.xml><?xml version="1.0" encoding="utf-8"?>
@@ -2339,7 +2924,6 @@
     <w:next w:val="Normal"/>
     <w:link w:val="Heading2Char"/>
     <w:uiPriority w:val="9"/>
-    <w:semiHidden/>
     <w:unhideWhenUsed/>
     <w:qFormat/>
     <w:rsid w:val="00C43022"/>
@@ -2362,7 +2946,6 @@
     <w:next w:val="Normal"/>
     <w:link w:val="Heading3Char"/>
     <w:uiPriority w:val="9"/>
-    <w:semiHidden/>
     <w:unhideWhenUsed/>
     <w:qFormat/>
     <w:rsid w:val="00C43022"/>
@@ -2556,7 +3139,6 @@
     <w:basedOn w:val="DefaultParagraphFont"/>
     <w:link w:val="Heading2"/>
     <w:uiPriority w:val="9"/>
-    <w:semiHidden/>
     <w:rsid w:val="00C43022"/>
     <w:rPr>
       <w:rFonts w:asciiTheme="majorHAnsi" w:eastAsiaTheme="majorEastAsia" w:hAnsiTheme="majorHAnsi" w:cstheme="majorBidi"/>
@@ -2570,7 +3152,6 @@
     <w:basedOn w:val="DefaultParagraphFont"/>
     <w:link w:val="Heading3"/>
     <w:uiPriority w:val="9"/>
-    <w:semiHidden/>
     <w:rsid w:val="00C43022"/>
     <w:rPr>
       <w:rFonts w:eastAsiaTheme="majorEastAsia" w:cstheme="majorBidi"/>
@@ -2827,6 +3408,50 @@
       <w:color w:val="0F4761" w:themeColor="accent1" w:themeShade="BF"/>
       <w:spacing w:val="5"/>
     </w:rPr>
+  </w:style>
+  <w:style w:type="paragraph" w:styleId="Header">
+    <w:name w:val="header"/>
+    <w:basedOn w:val="Normal"/>
+    <w:link w:val="HeaderChar"/>
+    <w:uiPriority w:val="99"/>
+    <w:unhideWhenUsed/>
+    <w:rsid w:val="00592907"/>
+    <w:pPr>
+      <w:tabs>
+        <w:tab w:val="center" w:pos="4680"/>
+        <w:tab w:val="right" w:pos="9360"/>
+      </w:tabs>
+      <w:spacing w:after="0" w:line="240" w:lineRule="auto"/>
+    </w:pPr>
+  </w:style>
+  <w:style w:type="character" w:customStyle="1" w:styleId="HeaderChar">
+    <w:name w:val="Header Char"/>
+    <w:basedOn w:val="DefaultParagraphFont"/>
+    <w:link w:val="Header"/>
+    <w:uiPriority w:val="99"/>
+    <w:rsid w:val="00592907"/>
+  </w:style>
+  <w:style w:type="paragraph" w:styleId="Footer">
+    <w:name w:val="footer"/>
+    <w:basedOn w:val="Normal"/>
+    <w:link w:val="FooterChar"/>
+    <w:uiPriority w:val="99"/>
+    <w:unhideWhenUsed/>
+    <w:rsid w:val="00592907"/>
+    <w:pPr>
+      <w:tabs>
+        <w:tab w:val="center" w:pos="4680"/>
+        <w:tab w:val="right" w:pos="9360"/>
+      </w:tabs>
+      <w:spacing w:after="0" w:line="240" w:lineRule="auto"/>
+    </w:pPr>
+  </w:style>
+  <w:style w:type="character" w:customStyle="1" w:styleId="FooterChar">
+    <w:name w:val="Footer Char"/>
+    <w:basedOn w:val="DefaultParagraphFont"/>
+    <w:link w:val="Footer"/>
+    <w:uiPriority w:val="99"/>
+    <w:rsid w:val="00592907"/>
   </w:style>
 </w:styles>
 </file>

</xml_diff>

<commit_message>
S delicatulus Albatross figures
</commit_message>
<xml_diff>
--- a/figures/S_delicatulus/lwr_spratelloides_delicatulus.docx
+++ b/figures/S_delicatulus/lwr_spratelloides_delicatulus.docx
@@ -329,6 +329,13 @@
       </w:r>
     </w:p>
     <w:p>
+      <w:r>
+        <w:t>"Body condition is a key indicator of health at the individual or population level, since it is closely related to important fitness variables, such as growth, reproduction, behavior, and survival."</w:t>
+      </w:r>
+    </w:p>
+    <w:p/>
+    <w:p/>
+    <w:p>
       <w:pPr>
         <w:pStyle w:val="Heading1"/>
       </w:pPr>
@@ -376,11 +383,32 @@
       <w:r>
         <w:t xml:space="preserve">. Date: January 8, 1909. </w:t>
       </w:r>
+      <w:r>
+        <w:t xml:space="preserve">Collection Method: 130-ft seine. Depth 1 m. </w:t>
+      </w:r>
+      <w:r>
+        <w:t xml:space="preserve">Daily </w:t>
+      </w:r>
+      <w:r>
+        <w:t>Surface Water Temp</w:t>
+      </w:r>
+      <w:r>
+        <w:t xml:space="preserve"> Range</w:t>
+      </w:r>
+      <w:r>
+        <w:t>:</w:t>
+      </w:r>
+      <w:r>
+        <w:t xml:space="preserve"> 80-82 F</w:t>
+      </w:r>
     </w:p>
     <w:p>
       <w:proofErr w:type="spellStart"/>
       <w:r>
-        <w:t>Hamilo</w:t>
+        <w:t>Jame</w:t>
+      </w:r>
+      <w:r>
+        <w:t>lo</w:t>
       </w:r>
       <w:proofErr w:type="spellEnd"/>
       <w:r>
@@ -394,6 +422,394 @@
       </w:r>
       <w:r>
         <w:t xml:space="preserve">. Date: July 13, 1908. </w:t>
+      </w:r>
+      <w:r>
+        <w:t xml:space="preserve">Collection Method: Seine. </w:t>
+      </w:r>
+      <w:proofErr w:type="gramStart"/>
+      <w:r>
+        <w:t>Depth ?</w:t>
+      </w:r>
+      <w:proofErr w:type="gramEnd"/>
+      <w:r>
+        <w:t>.</w:t>
+      </w:r>
+      <w:r>
+        <w:t xml:space="preserve"> </w:t>
+      </w:r>
+      <w:r>
+        <w:t>Daily Surface Water Temp Range:</w:t>
+      </w:r>
+      <w:r>
+        <w:t xml:space="preserve"> 82-87 F</w:t>
+      </w:r>
+    </w:p>
+    <w:p>
+      <w:proofErr w:type="spellStart"/>
+      <w:r>
+        <w:t>Sacol</w:t>
+      </w:r>
+      <w:proofErr w:type="spellEnd"/>
+      <w:r>
+        <w:t xml:space="preserve"> Island, Zamboanga, Philippines (USNM 150772)</w:t>
+      </w:r>
+      <w:r>
+        <w:t>.</w:t>
+      </w:r>
+      <w:r>
+        <w:t xml:space="preserve"> (n = 26)</w:t>
+      </w:r>
+      <w:r>
+        <w:t xml:space="preserve">. Date: September 8, 1909. </w:t>
+      </w:r>
+      <w:r>
+        <w:t xml:space="preserve">Collection Method: </w:t>
+      </w:r>
+      <w:r>
+        <w:t>Dip net, electric light</w:t>
+      </w:r>
+      <w:r>
+        <w:t xml:space="preserve">. </w:t>
+      </w:r>
+      <w:proofErr w:type="gramStart"/>
+      <w:r>
+        <w:t xml:space="preserve">Depth </w:t>
+      </w:r>
+      <w:r>
+        <w:t>?</w:t>
+      </w:r>
+      <w:proofErr w:type="gramEnd"/>
+      <w:r>
+        <w:t>, but probably surface</w:t>
+      </w:r>
+      <w:r>
+        <w:t>.</w:t>
+      </w:r>
+      <w:r>
+        <w:t xml:space="preserve"> </w:t>
+      </w:r>
+      <w:r>
+        <w:t>Daily Surface Water Temp Range:</w:t>
+      </w:r>
+      <w:r>
+        <w:t xml:space="preserve"> 80-84 F</w:t>
+      </w:r>
+    </w:p>
+    <w:p>
+      <w:proofErr w:type="spellStart"/>
+      <w:r>
+        <w:t>Mansalay</w:t>
+      </w:r>
+      <w:proofErr w:type="spellEnd"/>
+      <w:r>
+        <w:t>, Oriental Mindoro, Philippines (USNM 138969)</w:t>
+      </w:r>
+      <w:r>
+        <w:t>.</w:t>
+      </w:r>
+      <w:r>
+        <w:t xml:space="preserve"> (n = 32)</w:t>
+      </w:r>
+      <w:r>
+        <w:t xml:space="preserve">. Date: June 4, 1908. </w:t>
+      </w:r>
+      <w:r>
+        <w:t xml:space="preserve">Collection Method: </w:t>
+      </w:r>
+      <w:r>
+        <w:t>150 ft s</w:t>
+      </w:r>
+      <w:r>
+        <w:t xml:space="preserve">eine. Depth </w:t>
+      </w:r>
+      <w:r>
+        <w:t>2-3 m</w:t>
+      </w:r>
+      <w:r>
+        <w:t>.</w:t>
+      </w:r>
+      <w:r>
+        <w:t xml:space="preserve"> </w:t>
+      </w:r>
+      <w:r>
+        <w:t>Daily Surface Water Temp Range:</w:t>
+      </w:r>
+      <w:r>
+        <w:t xml:space="preserve"> 81-85 F</w:t>
+      </w:r>
+    </w:p>
+    <w:p/>
+    <w:p>
+      <w:r>
+        <w:t>Collection Method:</w:t>
+      </w:r>
+    </w:p>
+    <w:p>
+      <w:proofErr w:type="spellStart"/>
+      <w:r>
+        <w:t>Mansalay</w:t>
+      </w:r>
+      <w:proofErr w:type="spellEnd"/>
+      <w:r>
+        <w:t xml:space="preserve"> &amp; </w:t>
+      </w:r>
+      <w:proofErr w:type="spellStart"/>
+      <w:r>
+        <w:t>Jamelo</w:t>
+      </w:r>
+      <w:proofErr w:type="spellEnd"/>
+      <w:r>
+        <w:t xml:space="preserve"> were collected with a 150' seine. </w:t>
+      </w:r>
+      <w:proofErr w:type="spellStart"/>
+      <w:r>
+        <w:rPr>
+          <w:lang w:val="es-ES"/>
+        </w:rPr>
+        <w:t>Cagayan</w:t>
+      </w:r>
+      <w:proofErr w:type="spellEnd"/>
+      <w:r>
+        <w:rPr>
+          <w:lang w:val="es-ES"/>
+        </w:rPr>
+        <w:t xml:space="preserve"> de </w:t>
+      </w:r>
+      <w:proofErr w:type="spellStart"/>
+      <w:r>
+        <w:rPr>
+          <w:lang w:val="es-ES"/>
+        </w:rPr>
+        <w:t>Jolo</w:t>
+      </w:r>
+      <w:proofErr w:type="spellEnd"/>
+      <w:r>
+        <w:rPr>
+          <w:lang w:val="es-ES"/>
+        </w:rPr>
+        <w:t xml:space="preserve"> </w:t>
+      </w:r>
+      <w:proofErr w:type="spellStart"/>
+      <w:r>
+        <w:rPr>
+          <w:lang w:val="es-ES"/>
+        </w:rPr>
+        <w:t>with</w:t>
+      </w:r>
+      <w:proofErr w:type="spellEnd"/>
+      <w:r>
+        <w:rPr>
+          <w:lang w:val="es-ES"/>
+        </w:rPr>
+        <w:t xml:space="preserve"> a 130' </w:t>
+      </w:r>
+      <w:proofErr w:type="spellStart"/>
+      <w:r>
+        <w:rPr>
+          <w:lang w:val="es-ES"/>
+        </w:rPr>
+        <w:t>seine</w:t>
+      </w:r>
+      <w:proofErr w:type="spellEnd"/>
+      <w:r>
+        <w:rPr>
+          <w:lang w:val="es-ES"/>
+        </w:rPr>
+        <w:t xml:space="preserve">. </w:t>
+      </w:r>
+      <w:proofErr w:type="spellStart"/>
+      <w:r>
+        <w:t>Sacol</w:t>
+      </w:r>
+      <w:proofErr w:type="spellEnd"/>
+      <w:r>
+        <w:t xml:space="preserve"> with an electric light and dip net. This makes sense with the size of the specimens from </w:t>
+      </w:r>
+      <w:proofErr w:type="spellStart"/>
+      <w:r>
+        <w:t>Sacol</w:t>
+      </w:r>
+      <w:proofErr w:type="spellEnd"/>
+      <w:r>
+        <w:t>, which might need to be removed from the dataset.</w:t>
+      </w:r>
+    </w:p>
+    <w:p/>
+    <w:p>
+      <w:r>
+        <w:lastRenderedPageBreak/>
+        <w:t>SST:</w:t>
+      </w:r>
+    </w:p>
+    <w:p>
+      <w:r>
+        <w:t>Surface water temperature can be identified from the logbooks. SST measurements are taken every hour for 24 hours a day. It's difficult to identify the time of capture so I'm using the daily temperature range on the date of capture.</w:t>
+      </w:r>
+    </w:p>
+    <w:p>
+      <w:pPr>
+        <w:rPr>
+          <w:lang w:val="es-ES"/>
+        </w:rPr>
+      </w:pPr>
+      <w:proofErr w:type="spellStart"/>
+      <w:r>
+        <w:rPr>
+          <w:lang w:val="es-ES"/>
+        </w:rPr>
+        <w:t>Cagayan</w:t>
+      </w:r>
+      <w:proofErr w:type="spellEnd"/>
+      <w:r>
+        <w:rPr>
+          <w:lang w:val="es-ES"/>
+        </w:rPr>
+        <w:t xml:space="preserve"> de </w:t>
+      </w:r>
+      <w:proofErr w:type="spellStart"/>
+      <w:r>
+        <w:rPr>
+          <w:lang w:val="es-ES"/>
+        </w:rPr>
+        <w:t>Jolo</w:t>
+      </w:r>
+      <w:proofErr w:type="spellEnd"/>
+      <w:r>
+        <w:rPr>
+          <w:lang w:val="es-ES"/>
+        </w:rPr>
+        <w:t xml:space="preserve"> (1/8/1909): 80-82 F</w:t>
+      </w:r>
+    </w:p>
+    <w:p>
+      <w:pPr>
+        <w:rPr>
+          <w:lang w:val="es-ES"/>
+        </w:rPr>
+      </w:pPr>
+      <w:proofErr w:type="spellStart"/>
+      <w:r>
+        <w:rPr>
+          <w:lang w:val="es-ES"/>
+        </w:rPr>
+        <w:t>Jamelo</w:t>
+      </w:r>
+      <w:proofErr w:type="spellEnd"/>
+      <w:r>
+        <w:rPr>
+          <w:lang w:val="es-ES"/>
+        </w:rPr>
+        <w:t xml:space="preserve"> (7/13/1908): 82-87 F</w:t>
+      </w:r>
+    </w:p>
+    <w:p>
+      <w:proofErr w:type="spellStart"/>
+      <w:r>
+        <w:t>Mansalay</w:t>
+      </w:r>
+      <w:proofErr w:type="spellEnd"/>
+      <w:r>
+        <w:t xml:space="preserve"> 6/4/1908): 81-85 F</w:t>
+      </w:r>
+    </w:p>
+    <w:p>
+      <w:proofErr w:type="spellStart"/>
+      <w:r>
+        <w:t>Sacol</w:t>
+      </w:r>
+      <w:proofErr w:type="spellEnd"/>
+      <w:r>
+        <w:t xml:space="preserve"> (9/8/1909): 80-84 F</w:t>
+      </w:r>
+    </w:p>
+    <w:p/>
+    <w:p/>
+    <w:p>
+      <w:r>
+        <w:t>Fulton's Condition Factor (</w:t>
+      </w:r>
+      <w:proofErr w:type="spellStart"/>
+      <w:r>
+        <w:t>cf</w:t>
+      </w:r>
+      <w:proofErr w:type="spellEnd"/>
+      <w:r>
+        <w:t xml:space="preserve">) is calculated from the observed standard length and weight: </w:t>
+      </w:r>
+      <w:proofErr w:type="spellStart"/>
+      <w:r>
+        <w:t>cf</w:t>
+      </w:r>
+      <w:proofErr w:type="spellEnd"/>
+      <w:r>
+        <w:t xml:space="preserve">=100(W/SL^3). A </w:t>
+      </w:r>
+      <w:proofErr w:type="spellStart"/>
+      <w:r>
+        <w:t>cf</w:t>
+      </w:r>
+      <w:proofErr w:type="spellEnd"/>
+      <w:r>
+        <w:t xml:space="preserve"> of 1 indicates a "normal" fish, &gt;1 is relatively more fit, &lt;1 is relatively less fit.</w:t>
+      </w:r>
+    </w:p>
+    <w:p>
+      <w:r>
+        <w:t xml:space="preserve">Le </w:t>
+      </w:r>
+      <w:proofErr w:type="spellStart"/>
+      <w:r>
+        <w:t>Cren's</w:t>
+      </w:r>
+      <w:proofErr w:type="spellEnd"/>
+      <w:r>
+        <w:t xml:space="preserve"> Relative Condition Factor (</w:t>
+      </w:r>
+      <w:proofErr w:type="spellStart"/>
+      <w:r>
+        <w:t>Kn</w:t>
+      </w:r>
+      <w:proofErr w:type="spellEnd"/>
+      <w:r>
+        <w:t>) first requires the calculation of the constants a &amp; b from the length-weight relationship equation. This uses the observed standard length and weight data in the equation: W=</w:t>
+      </w:r>
+      <w:proofErr w:type="spellStart"/>
+      <w:r>
+        <w:t>aL^b</w:t>
+      </w:r>
+      <w:proofErr w:type="spellEnd"/>
+      <w:r>
+        <w:t xml:space="preserve">. The constants from the observed data are used in Le </w:t>
+      </w:r>
+      <w:proofErr w:type="spellStart"/>
+      <w:r>
+        <w:t>Cren's</w:t>
+      </w:r>
+      <w:proofErr w:type="spellEnd"/>
+      <w:r>
+        <w:t xml:space="preserve"> equation: </w:t>
+      </w:r>
+      <w:proofErr w:type="spellStart"/>
+      <w:r>
+        <w:t>Kn</w:t>
+      </w:r>
+      <w:proofErr w:type="spellEnd"/>
+      <w:r>
+        <w:t>=W/</w:t>
+      </w:r>
+      <w:proofErr w:type="spellStart"/>
+      <w:r>
+        <w:t>aL^b</w:t>
+      </w:r>
+      <w:proofErr w:type="spellEnd"/>
+      <w:r>
+        <w:t>. The denominator in this equation is the expected fish weight at a given length. So</w:t>
+      </w:r>
+      <w:r>
+        <w:t>,</w:t>
+      </w:r>
+      <w:r>
+        <w:t xml:space="preserve"> this is the ratio of the observed to the theoretically expected weight for a given length.  Values are similar to Fulton's cf.</w:t>
       </w:r>
     </w:p>
     <w:p>
@@ -402,23 +818,6 @@
           <w:tab w:val="left" w:pos="6712"/>
         </w:tabs>
       </w:pPr>
-      <w:proofErr w:type="spellStart"/>
-      <w:r>
-        <w:t>Sacol</w:t>
-      </w:r>
-      <w:proofErr w:type="spellEnd"/>
-      <w:r>
-        <w:t xml:space="preserve"> Island, Zamboanga, Philippines (USNM 150772)</w:t>
-      </w:r>
-      <w:r>
-        <w:t>.</w:t>
-      </w:r>
-      <w:r>
-        <w:t xml:space="preserve"> (n = 26)</w:t>
-      </w:r>
-      <w:r>
-        <w:t xml:space="preserve">. Date: September 8, 1909. </w:t>
-      </w:r>
     </w:p>
     <w:p>
       <w:pPr>
@@ -426,22 +825,18 @@
           <w:tab w:val="left" w:pos="6712"/>
         </w:tabs>
       </w:pPr>
+    </w:p>
+    <w:p>
+      <w:r>
+        <w:t xml:space="preserve">Individual specimens were taken out of the ethanol preservation solution. The mouth and gill cavities were drained, then the specimens were dried using </w:t>
+      </w:r>
       <w:proofErr w:type="spellStart"/>
       <w:r>
-        <w:t>Mansalay</w:t>
+        <w:t>Kimtech</w:t>
       </w:r>
       <w:proofErr w:type="spellEnd"/>
       <w:r>
-        <w:t>, Oriental Mindoro, Philippines (USNM 138969)</w:t>
-      </w:r>
-      <w:r>
-        <w:t>.</w:t>
-      </w:r>
-      <w:r>
-        <w:t xml:space="preserve"> (n = 32)</w:t>
-      </w:r>
-      <w:r>
-        <w:t xml:space="preserve">. Date: June 4, 1908. </w:t>
+        <w:t xml:space="preserve"> wipes. Individuals who had their abdominal cavities cut were drained and gently squeezed to remove excess ethanol. The standard and total lengths (mm) were measured using calipers. The mass (g) was measured using an analytical balance. This process was kept consistently within 1-3 minutes, during which time additional ethanol also evaporated. </w:t>
       </w:r>
     </w:p>
     <w:p>
@@ -452,26 +847,6 @@
       </w:pPr>
     </w:p>
     <w:p>
-      <w:r>
-        <w:t xml:space="preserve">Individual specimens were taken out of the ethanol preservation solution. The mouth and gill cavities were drained, then the specimens were dried using </w:t>
-      </w:r>
-      <w:proofErr w:type="spellStart"/>
-      <w:r>
-        <w:t>Kimtech</w:t>
-      </w:r>
-      <w:proofErr w:type="spellEnd"/>
-      <w:r>
-        <w:t xml:space="preserve"> wipes. Individuals who had their abdominal cavities cut were drained and gently squeezed to remove excess ethanol. The standard and total lengths (mm) were measured using calipers. The mass (g) was measured using an analytical balance. This process was kept consistently within 1-3 minutes, during which time additional ethanol also evaporated. </w:t>
-      </w:r>
-    </w:p>
-    <w:p>
-      <w:pPr>
-        <w:tabs>
-          <w:tab w:val="left" w:pos="6712"/>
-        </w:tabs>
-      </w:pPr>
-    </w:p>
-    <w:p>
       <w:pPr>
         <w:pStyle w:val="Heading2"/>
       </w:pPr>
@@ -549,12 +924,21 @@
       </w:r>
       <w:proofErr w:type="spellEnd"/>
       <w:r>
-        <w:t xml:space="preserve">. Where W is the expected weight. </w:t>
-      </w:r>
-    </w:p>
-    <w:p>
-      <w:r>
-        <w:t>Fulton's Condition Factor K=100(W/SL^3) - for comparison to an ideal weight</w:t>
+        <w:t>. Where W is the expected weight</w:t>
+      </w:r>
+      <w:r>
+        <w:t xml:space="preserve"> based on the actual standard length (L). </w:t>
+      </w:r>
+    </w:p>
+    <w:p>
+      <w:r>
+        <w:t>Fulton's Condition Factor K=100(W/SL^3)</w:t>
+      </w:r>
+      <w:r>
+        <w:t>. F</w:t>
+      </w:r>
+      <w:r>
+        <w:t>or comparison to an ideal weight</w:t>
       </w:r>
     </w:p>
     <w:p>
@@ -583,7 +967,13 @@
       </w:r>
       <w:proofErr w:type="spellEnd"/>
       <w:r>
-        <w:t xml:space="preserve"> - for comparison to the average weight</w:t>
+        <w:t>. F</w:t>
+      </w:r>
+      <w:r>
+        <w:t>or comparison to the average weight</w:t>
+      </w:r>
+      <w:r>
+        <w:t xml:space="preserve">. Where W is weight, L is standard length, </w:t>
       </w:r>
     </w:p>
     <w:p/>
@@ -665,7 +1055,6 @@
         <w:pStyle w:val="Heading1"/>
       </w:pPr>
       <w:r>
-        <w:lastRenderedPageBreak/>
         <w:t>Results</w:t>
       </w:r>
     </w:p>
@@ -871,6 +1260,7 @@
     </w:p>
     <w:p>
       <w:r>
+        <w:lastRenderedPageBreak/>
         <w:t>Figure #. (S_delicatulus_log10a_b). The</w:t>
       </w:r>
       <w:r>
@@ -1143,6 +1533,7 @@
         </w:tabs>
       </w:pPr>
       <w:r>
+        <w:lastRenderedPageBreak/>
         <w:tab/>
       </w:r>
     </w:p>
@@ -1158,7 +1549,6 @@
         <w:pStyle w:val="Heading2"/>
       </w:pPr>
       <w:r>
-        <w:lastRenderedPageBreak/>
         <w:t>Fulton’s Condition Factor</w:t>
       </w:r>
       <w:r>
@@ -2391,6 +2781,7 @@
                 <w:kern w:val="0"/>
                 <w14:ligatures w14:val="none"/>
               </w:rPr>
+              <w:lastRenderedPageBreak/>
               <w:t>Jamelo_Cove_Luzon</w:t>
             </w:r>
             <w:proofErr w:type="spellEnd"/>
@@ -2763,7 +3154,6 @@
         <w:pStyle w:val="Heading2"/>
       </w:pPr>
       <w:r>
-        <w:lastRenderedPageBreak/>
         <w:t xml:space="preserve">Le </w:t>
       </w:r>
       <w:proofErr w:type="spellStart"/>
@@ -2915,10 +3305,7 @@
         <w:t>S_delicatulus_boxplot_Kn_byLocality.png</w:t>
       </w:r>
       <w:r>
-        <w:t xml:space="preserve">) </w:t>
-      </w:r>
-      <w:r>
-        <w:t xml:space="preserve">S. </w:t>
+        <w:t xml:space="preserve">) S. </w:t>
       </w:r>
       <w:proofErr w:type="spellStart"/>
       <w:r>
@@ -2926,13 +3313,7 @@
       </w:r>
       <w:proofErr w:type="spellEnd"/>
       <w:r>
-        <w:t xml:space="preserve"> </w:t>
-      </w:r>
-      <w:r>
-        <w:t xml:space="preserve">relative </w:t>
-      </w:r>
-      <w:r>
-        <w:t xml:space="preserve">condition factor by site. </w:t>
+        <w:t xml:space="preserve"> relative condition factor by site. </w:t>
       </w:r>
     </w:p>
     <w:tbl>
@@ -3819,6 +4200,7 @@
                 <w:lang w:val="es-ES"/>
                 <w14:ligatures w14:val="none"/>
               </w:rPr>
+              <w:lastRenderedPageBreak/>
               <w:t>Cagayan_de_Jolo</w:t>
             </w:r>
             <w:proofErr w:type="spellEnd"/>
@@ -4372,7 +4754,6 @@
         <w:pStyle w:val="Heading2"/>
       </w:pPr>
       <w:r>
-        <w:lastRenderedPageBreak/>
         <w:t>Contemporary - Figures</w:t>
       </w:r>
     </w:p>
@@ -4479,6 +4860,7 @@
         <w:rPr>
           <w:noProof/>
         </w:rPr>
+        <w:lastRenderedPageBreak/>
         <w:drawing>
           <wp:inline distT="0" distB="0" distL="0" distR="0" wp14:anchorId="42513B47" wp14:editId="415BDB8C">
             <wp:extent cx="5943600" cy="2870835"/>
@@ -4591,7 +4973,6 @@
         <w:rPr>
           <w:noProof/>
         </w:rPr>
-        <w:lastRenderedPageBreak/>
         <w:drawing>
           <wp:inline distT="0" distB="0" distL="0" distR="0" wp14:anchorId="7C027202" wp14:editId="04DCA300">
             <wp:extent cx="5943600" cy="3128645"/>
@@ -4690,6 +5071,7 @@
         <w:rPr>
           <w:noProof/>
         </w:rPr>
+        <w:lastRenderedPageBreak/>
         <w:drawing>
           <wp:inline distT="0" distB="0" distL="0" distR="0" wp14:anchorId="1F65FC9C" wp14:editId="2698BCB2">
             <wp:extent cx="5943600" cy="3128645"/>
@@ -4782,7 +5164,6 @@
         <w:pStyle w:val="Heading2"/>
       </w:pPr>
       <w:r>
-        <w:lastRenderedPageBreak/>
         <w:t>Matching - Figures</w:t>
       </w:r>
     </w:p>
@@ -4903,6 +5284,7 @@
         <w:rPr>
           <w:noProof/>
         </w:rPr>
+        <w:lastRenderedPageBreak/>
         <w:drawing>
           <wp:inline distT="0" distB="0" distL="0" distR="0" wp14:anchorId="2E9A83F8" wp14:editId="78C582F4">
             <wp:extent cx="5943600" cy="3128645"/>
@@ -4964,7 +5346,6 @@
         <w:rPr>
           <w:noProof/>
         </w:rPr>
-        <w:lastRenderedPageBreak/>
         <w:drawing>
           <wp:inline distT="0" distB="0" distL="0" distR="0" wp14:anchorId="4C3DBDE1" wp14:editId="77AA48A9">
             <wp:extent cx="5943600" cy="3128645"/>
@@ -5025,6 +5406,7 @@
         <w:rPr>
           <w:noProof/>
         </w:rPr>
+        <w:lastRenderedPageBreak/>
         <w:drawing>
           <wp:inline distT="0" distB="0" distL="0" distR="0" wp14:anchorId="5AB2791F" wp14:editId="0BDD92AD">
             <wp:extent cx="5943600" cy="2851785"/>
@@ -5087,7 +5469,6 @@
         <w:rPr>
           <w:noProof/>
         </w:rPr>
-        <w:lastRenderedPageBreak/>
         <w:drawing>
           <wp:inline distT="0" distB="0" distL="0" distR="0" wp14:anchorId="4E50A65A" wp14:editId="070AAAAF">
             <wp:extent cx="5943600" cy="3131185"/>
@@ -5187,6 +5568,7 @@
         <w:rPr>
           <w:noProof/>
         </w:rPr>
+        <w:lastRenderedPageBreak/>
         <w:drawing>
           <wp:inline distT="0" distB="0" distL="0" distR="0" wp14:anchorId="3F42A2D6" wp14:editId="7A6DCC79">
             <wp:extent cx="5943600" cy="3128645"/>
@@ -5249,7 +5631,6 @@
         <w:rPr>
           <w:noProof/>
         </w:rPr>
-        <w:lastRenderedPageBreak/>
         <w:drawing>
           <wp:inline distT="0" distB="0" distL="0" distR="0" wp14:anchorId="614A2AE7" wp14:editId="755CBDF3">
             <wp:extent cx="5943600" cy="3128645"/>
@@ -5312,6 +5693,7 @@
         <w:pStyle w:val="Heading2"/>
       </w:pPr>
       <w:r>
+        <w:lastRenderedPageBreak/>
         <w:t xml:space="preserve">One Month – Figures </w:t>
       </w:r>
     </w:p>
@@ -5443,6 +5825,7 @@
         <w:rPr>
           <w:noProof/>
         </w:rPr>
+        <w:lastRenderedPageBreak/>
         <w:drawing>
           <wp:inline distT="0" distB="0" distL="0" distR="0" wp14:anchorId="1E45A00F" wp14:editId="701A1159">
             <wp:extent cx="5943600" cy="3128645"/>
@@ -5504,7 +5887,6 @@
         <w:rPr>
           <w:noProof/>
         </w:rPr>
-        <w:lastRenderedPageBreak/>
         <w:drawing>
           <wp:inline distT="0" distB="0" distL="0" distR="0" wp14:anchorId="3318827D" wp14:editId="4E52B254">
             <wp:extent cx="5943600" cy="3128645"/>
@@ -5568,6 +5950,7 @@
         <w:rPr>
           <w:noProof/>
         </w:rPr>
+        <w:lastRenderedPageBreak/>
         <w:drawing>
           <wp:inline distT="0" distB="0" distL="0" distR="0" wp14:anchorId="55900DD7" wp14:editId="126FDC55">
             <wp:extent cx="5943600" cy="3128645"/>
@@ -5629,7 +6012,6 @@
         <w:pStyle w:val="Heading1"/>
       </w:pPr>
       <w:r>
-        <w:lastRenderedPageBreak/>
         <w:t>Discussion</w:t>
       </w:r>
     </w:p>

</xml_diff>